<commit_message>
Hapus bab 2 bang salman
</commit_message>
<xml_diff>
--- a/Dokumen Skripsi/Dokumen Yudisium/Paper IEEE - Damed.docx
+++ b/Dokumen Skripsi/Dokumen Yudisium/Paper IEEE - Damed.docx
@@ -116,7 +116,21 @@
           <w:szCs w:val="18"/>
         </w:rPr>
         <w:br/>
-        <w:t>mohammad.</w:t>
+        <w:t>m</w:t>
+      </w:r>
+      <w:r>
+        <w:rPr>
+          <w:sz w:val="18"/>
+          <w:szCs w:val="18"/>
+        </w:rPr>
+        <w:t>u</w:t>
+      </w:r>
+      <w:r>
+        <w:rPr>
+          <w:sz w:val="18"/>
+          <w:szCs w:val="18"/>
+        </w:rPr>
+        <w:t>hammad.</w:t>
       </w:r>
       <w:r>
         <w:rPr>
@@ -185,31 +199,7 @@
         <w:t xml:space="preserve">— </w:t>
       </w:r>
       <w:r>
-        <w:t xml:space="preserve">Indonesia is one of the world's largest exporters of fish, which exposes Indonesia's fishing sector to many threats. Illegal, unreported, unregulated (IUU) fishing is one of the problems that resulted in a significant impact in a form of a big loss that is created for the Indonesian fisheries sector. To prevent that problem, there are a lot of solutions that have been proposed, one of which is the application of technology such as surveillance cameras, but it still doesn't have a big impact to reduce and eliminate IUU fishing. Therefore, this research is conducted to develop a multi-object detection system for the detection of fish species based on YOLOv7, an artificial intelligence model that can detect a fish to supervise the number of fish that is caught by the fisherman so IUU fishing can reduce significantly. From the testing, the YOLOv7 model becomes the best YOLOv7 model variant that can be used to detect a fish with the value of </w:t>
-      </w:r>
-      <w:proofErr w:type="spellStart"/>
-      <w:r>
-        <w:t>mAP</w:t>
-      </w:r>
-      <w:proofErr w:type="spellEnd"/>
-      <w:r>
-        <w:t xml:space="preserve"> that can reach up to 86.1% and the value of inference time up to 14.5 </w:t>
-      </w:r>
-      <w:proofErr w:type="spellStart"/>
-      <w:r>
-        <w:t>ms</w:t>
-      </w:r>
-      <w:proofErr w:type="spellEnd"/>
-      <w:r>
-        <w:t xml:space="preserve"> that can produce an FPS total up to 69 FPS. The value can be achieved by doing some modifications in data annotation, the training model method, image size, and iteration on training. However, the YOLOv7 model has a very slow inference time up to 797.6 </w:t>
-      </w:r>
-      <w:proofErr w:type="spellStart"/>
-      <w:r>
-        <w:t>ms</w:t>
-      </w:r>
-      <w:proofErr w:type="spellEnd"/>
-      <w:r>
-        <w:t xml:space="preserve"> when it’s installed in Jetson Nano even though the detection accuracy has the same value.</w:t>
+        <w:t>Indonesia is one of the world's largest exporters of fish, which exposes Indonesia's fishing sector to many threats. Illegal, unreported, unregulated (IUU) fishing is one of the problems that resulted in a significant impact in a form of a big loss that is created for the Indonesian fisheries sector. To prevent that problem, there are a lot of solutions that have been proposed, one of which is the application of technology such as surveillance cameras, but it still doesn't have a big impact to reduce and eliminate IUU fishing. Therefore, this research is conducted to develop a multi-object detection system for the detection of fish species based on YOLOv7, an artificial intelligence model that can detect a fish to supervise the number of fish that is caught by the fisherman so IUU fishing can reduce significantly. From the testing, the YOLOv7 model becomes the best YOLOv7 model variant that can be used to detect a fish with the value of mAP that can reach up to 86.1% and the value of inference time up to 14.5 ms that can produce an FPS total up to 69 FPS. The value can be achieved by doing some modifications in data annotation, the training model method, image size, and iteration on training. However, the YOLOv7 model has a very slow inference time up to 797.6 ms when it’s installed in Jetson Nano even though the detection accuracy has the same value.</w:t>
       </w:r>
     </w:p>
     <w:p>
@@ -347,21 +337,7 @@
         <w:rPr>
           <w:lang w:val="en-US"/>
         </w:rPr>
-        <w:t xml:space="preserve">Object detection is a computer vision algorithm that detects objects in images or videos [7]. The object detection algorithm was discovered in 2001 by the Viola-Jones duo called VJ-Detectors, which were still manufactured manually at the time. When </w:t>
-      </w:r>
-      <w:proofErr w:type="spellStart"/>
-      <w:r>
-        <w:rPr>
-          <w:lang w:val="en-US"/>
-        </w:rPr>
-        <w:t>Alexnet</w:t>
-      </w:r>
-      <w:proofErr w:type="spellEnd"/>
-      <w:r>
-        <w:rPr>
-          <w:lang w:val="en-US"/>
-        </w:rPr>
-        <w:t xml:space="preserve"> was invented in 2012, object detection moved to employ automation approaches. Many deep learning-based object detection algorithms have been found since then, including YOLO (You Only Look Once). Joseph Redmon was the first to discover YOLO in 2016. The YOLO algorithm is still evolving, and there is presently a seventh version of the YOLO algorithm (YOLOv7) which is a development of the fifth version of YOLO.</w:t>
+        <w:t>Object detection is a computer vision algorithm that detects objects in images or videos [7]. The object detection algorithm was discovered in 2001 by the Viola-Jones duo called VJ-Detectors, which were still manufactured manually at the time. When Alexnet was invented in 2012, object detection moved to employ automation approaches. Many deep learning-based object detection algorithms have been found since then, including YOLO (You Only Look Once). Joseph Redmon was the first to discover YOLO in 2016. The YOLO algorithm is still evolving, and there is presently a seventh version of the YOLO algorithm (YOLOv7) which is a development of the fifth version of YOLO.</w:t>
       </w:r>
       <w:r>
         <w:rPr>
@@ -680,40 +656,16 @@
         <w:jc w:val="both"/>
       </w:pPr>
       <w:r>
-        <w:t>A region proposal is a section provided by the deep learning model in the form of a region of interest (</w:t>
-      </w:r>
-      <w:proofErr w:type="spellStart"/>
-      <w:r>
-        <w:t>RoIs</w:t>
-      </w:r>
-      <w:proofErr w:type="spellEnd"/>
-      <w:r>
-        <w:t xml:space="preserve">) that will be further analyzed by the system. A region of interest is a section of an image that the system believes </w:t>
-      </w:r>
-      <w:r>
-        <w:t xml:space="preserve">contains an object based on the </w:t>
-      </w:r>
-      <w:proofErr w:type="spellStart"/>
-      <w:r>
-        <w:t>objectness</w:t>
-      </w:r>
-      <w:proofErr w:type="spellEnd"/>
-      <w:r>
-        <w:t xml:space="preserve"> score.</w:t>
+        <w:t xml:space="preserve">A region proposal is a section provided by the deep learning model in the form of a region of interest (RoIs) that will be further analyzed by the system. A region of interest is a section of an image that the system believes </w:t>
+      </w:r>
+      <w:r>
+        <w:t>contains an object based on the objectness score.</w:t>
       </w:r>
       <w:r>
         <w:t xml:space="preserve"> </w:t>
       </w:r>
       <w:r>
-        <w:t xml:space="preserve">At this stage, the system will create thousands of bounding boxes for neural networks to evaluate and classify. The </w:t>
-      </w:r>
-      <w:proofErr w:type="spellStart"/>
-      <w:r>
-        <w:t>objectness</w:t>
-      </w:r>
-      <w:proofErr w:type="spellEnd"/>
-      <w:r>
-        <w:t xml:space="preserve"> score of each bounding box is the output of neural network analysis, which determines whether the bounding boxes are in the foreground (object) or background (non-object). If the bounding boxes pass the threshold established by the neural networks, they are categorized as foreground and advanced to the next level.</w:t>
+        <w:t>At this stage, the system will create thousands of bounding boxes for neural networks to evaluate and classify. The objectness score of each bounding box is the output of neural network analysis, which determines whether the bounding boxes are in the foreground (object) or background (non-object). If the bounding boxes pass the threshold established by the neural networks, they are categorized as foreground and advanced to the next level.</w:t>
       </w:r>
     </w:p>
     <w:p>
@@ -954,20 +906,7 @@
         <w:jc w:val="both"/>
       </w:pPr>
       <w:r>
-        <w:t>Bounding-box prediction, which predicts the location of the foreground region in an image. The forecast will be in the form of a tuple (</w:t>
-      </w:r>
-      <w:proofErr w:type="spellStart"/>
-      <w:proofErr w:type="gramStart"/>
-      <w:r>
-        <w:t>x,y</w:t>
-      </w:r>
-      <w:proofErr w:type="gramEnd"/>
-      <w:r>
-        <w:t>,w,h</w:t>
-      </w:r>
-      <w:proofErr w:type="spellEnd"/>
-      <w:r>
-        <w:t>), where x and y are the coordinates of the foreground region's center point, and w and h are the region's length and width.</w:t>
+        <w:t>Bounding-box prediction, which predicts the location of the foreground region in an image. The forecast will be in the form of a tuple (x,y,w,h), where x and y are the coordinates of the foreground region's center point, and w and h are the region's length and width.</w:t>
       </w:r>
     </w:p>
     <w:p>
@@ -1063,15 +1002,7 @@
         <w:jc w:val="both"/>
       </w:pPr>
       <w:r>
-        <w:t>Calculates and compares the intersection regions between the expected bounding boxes and the ground truth bounding boxes. The value of the comparison is known as intersection over union (</w:t>
-      </w:r>
-      <w:proofErr w:type="spellStart"/>
-      <w:r>
-        <w:t>IoU</w:t>
-      </w:r>
-      <w:proofErr w:type="spellEnd"/>
-      <w:r>
-        <w:t>).</w:t>
+        <w:t>Calculates and compares the intersection regions between the expected bounding boxes and the ground truth bounding boxes. The value of the comparison is known as intersection over union (IoU).</w:t>
       </w:r>
     </w:p>
     <w:p>
@@ -1088,15 +1019,7 @@
         <w:jc w:val="both"/>
       </w:pPr>
       <w:r>
-        <w:t xml:space="preserve">Remove bounding boxes with </w:t>
-      </w:r>
-      <w:proofErr w:type="spellStart"/>
-      <w:r>
-        <w:t>IoU</w:t>
-      </w:r>
-      <w:proofErr w:type="spellEnd"/>
-      <w:r>
-        <w:t xml:space="preserve"> values less than the threshold.</w:t>
+        <w:t>Remove bounding boxes with IoU values less than the threshold.</w:t>
       </w:r>
     </w:p>
     <w:p>
@@ -1398,23 +1321,7 @@
           <w:i/>
           <w:iCs/>
         </w:rPr>
-        <w:t>Intersection over Union (</w:t>
-      </w:r>
-      <w:proofErr w:type="spellStart"/>
-      <w:r>
-        <w:rPr>
-          <w:i/>
-          <w:iCs/>
-        </w:rPr>
-        <w:t>IoU</w:t>
-      </w:r>
-      <w:proofErr w:type="spellEnd"/>
-      <w:r>
-        <w:rPr>
-          <w:i/>
-          <w:iCs/>
-        </w:rPr>
-        <w:t>)</w:t>
+        <w:t>Intersection over Union (IoU)</w:t>
       </w:r>
     </w:p>
     <w:p>
@@ -1427,23 +1334,7 @@
         <w:jc w:val="both"/>
       </w:pPr>
       <w:r>
-        <w:t xml:space="preserve">Intersection over Union is an assessment unit that will evaluate the overlap between the expected and ground truth bounding boxes. </w:t>
-      </w:r>
-      <w:proofErr w:type="spellStart"/>
-      <w:r>
-        <w:t>IoU</w:t>
-      </w:r>
-      <w:proofErr w:type="spellEnd"/>
-      <w:r>
-        <w:t xml:space="preserve"> will assess if the detection result is valid (True Positive) or not (False Positive) using a value range of 0-1, with the bigger number indicating a better detection result. The </w:t>
-      </w:r>
-      <w:proofErr w:type="spellStart"/>
-      <w:r>
-        <w:t>IoU</w:t>
-      </w:r>
-      <w:proofErr w:type="spellEnd"/>
-      <w:r>
-        <w:t xml:space="preserve"> value of a bounding box can be calculated using the following equation:</w:t>
+        <w:t>Intersection over Union is an assessment unit that will evaluate the overlap between the expected and ground truth bounding boxes. IoU will assess if the detection result is valid (True Positive) or not (False Positive) using a value range of 0-1, with the bigger number indicating a better detection result. The IoU value of a bounding box can be calculated using the following equation:</w:t>
       </w:r>
     </w:p>
     <w:tbl>
@@ -1691,23 +1582,7 @@
           <w:i/>
           <w:iCs/>
         </w:rPr>
-        <w:t>Mean Average Precision (</w:t>
-      </w:r>
-      <w:proofErr w:type="spellStart"/>
-      <w:r>
-        <w:rPr>
-          <w:i/>
-          <w:iCs/>
-        </w:rPr>
-        <w:t>mAP</w:t>
-      </w:r>
-      <w:proofErr w:type="spellEnd"/>
-      <w:r>
-        <w:rPr>
-          <w:i/>
-          <w:iCs/>
-        </w:rPr>
-        <w:t>)</w:t>
+        <w:t>Mean Average Precision (mAP)</w:t>
       </w:r>
     </w:p>
     <w:p>
@@ -1773,13 +1648,14 @@
           <w:lang w:val="en-US"/>
         </w:rPr>
         <w:tab/>
-        <w:t xml:space="preserve">Commonly, there are 3 types of learning methods employed by machine learning models which are supervised learning, unsupervised learning, and semi-supervised learning, which depend on the type of input that is learned by the algorithm. More recently, a new learning method for machine learning models called self-supervised learning which combines large amounts of unlabeled data to learn </w:t>
-      </w:r>
-      <w:r>
-        <w:rPr>
-          <w:lang w:val="en-US"/>
-        </w:rPr>
-        <w:t>initial representations of the input, then uses fewer labeled data to learn new representations from the input within the context of the task. The main purpose of this method is to reduce the magnitude of labeled data needed to train the machine learning model, without greatly reducing the accuracy of the model.</w:t>
+      </w:r>
+    </w:p>
+    <w:p>
+      <w:pPr>
+        <w:pStyle w:val="Heading2"/>
+      </w:pPr>
+      <w:r>
+        <w:t>YOLOv7</w:t>
       </w:r>
     </w:p>
     <w:p>
@@ -1792,67 +1668,19 @@
       </w:pPr>
       <w:r>
         <w:rPr>
-          <w:noProof/>
-        </w:rPr>
-        <w:drawing>
-          <wp:inline distT="0" distB="0" distL="0" distR="0" wp14:anchorId="1758213D" wp14:editId="70B838C4">
-            <wp:extent cx="2981325" cy="1990725"/>
-            <wp:effectExtent l="0" t="0" r="0" b="0"/>
-            <wp:docPr id="1422" name="Picture 21"/>
-            <wp:cNvGraphicFramePr>
-              <a:graphicFrameLocks xmlns:a="http://schemas.openxmlformats.org/drawingml/2006/main" noChangeAspect="1"/>
-            </wp:cNvGraphicFramePr>
-            <a:graphic xmlns:a="http://schemas.openxmlformats.org/drawingml/2006/main">
-              <a:graphicData uri="http://schemas.openxmlformats.org/drawingml/2006/picture">
-                <pic:pic xmlns:pic="http://schemas.openxmlformats.org/drawingml/2006/picture">
-                  <pic:nvPicPr>
-                    <pic:cNvPr id="0" name="Picture 21"/>
-                    <pic:cNvPicPr>
-                      <a:picLocks noChangeAspect="1" noChangeArrowheads="1"/>
-                    </pic:cNvPicPr>
-                  </pic:nvPicPr>
-                  <pic:blipFill>
-                    <a:blip r:embed="rId7">
-                      <a:extLst>
-                        <a:ext uri="{28A0092B-C50C-407E-A947-70E740481C1C}">
-                          <a14:useLocalDpi xmlns:a14="http://schemas.microsoft.com/office/drawing/2010/main" val="0"/>
-                        </a:ext>
-                      </a:extLst>
-                    </a:blip>
-                    <a:srcRect t="-2263" b="-2"/>
-                    <a:stretch>
-                      <a:fillRect/>
-                    </a:stretch>
-                  </pic:blipFill>
-                  <pic:spPr bwMode="auto">
-                    <a:xfrm>
-                      <a:off x="0" y="0"/>
-                      <a:ext cx="2981325" cy="1990725"/>
-                    </a:xfrm>
-                    <a:prstGeom prst="rect">
-                      <a:avLst/>
-                    </a:prstGeom>
-                    <a:noFill/>
-                    <a:ln>
-                      <a:noFill/>
-                    </a:ln>
-                  </pic:spPr>
-                </pic:pic>
-              </a:graphicData>
-            </a:graphic>
-          </wp:inline>
-        </w:drawing>
-      </w:r>
-    </w:p>
-    <w:p>
-      <w:pPr>
-        <w:pStyle w:val="figurecaption"/>
-      </w:pPr>
-      <w:bookmarkStart w:id="3" w:name="_Ref108742079"/>
-      <w:r>
-        <w:t>The self-supervised learning process for ASR</w:t>
-      </w:r>
-      <w:bookmarkEnd w:id="3"/>
+          <w:lang w:val="en-US"/>
+        </w:rPr>
+        <w:tab/>
+        <w:t xml:space="preserve"> </w:t>
+      </w:r>
+    </w:p>
+    <w:p>
+      <w:pPr>
+        <w:pStyle w:val="Heading2"/>
+      </w:pPr>
+      <w:r>
+        <w:t>Polygon Annotation</w:t>
+      </w:r>
     </w:p>
     <w:p>
       <w:pPr>
@@ -1868,1292 +1696,38 @@
         </w:rPr>
         <w:tab/>
       </w:r>
-      <w:r>
-        <w:rPr>
-          <w:lang w:val="en-US"/>
-        </w:rPr>
-        <w:fldChar w:fldCharType="begin"/>
-      </w:r>
-      <w:r>
-        <w:rPr>
-          <w:lang w:val="en-US"/>
-        </w:rPr>
-        <w:instrText xml:space="preserve"> REF _Ref108742079 \r \h </w:instrText>
-      </w:r>
-      <w:r>
-        <w:rPr>
-          <w:lang w:val="en-US"/>
-        </w:rPr>
-      </w:r>
-      <w:r>
-        <w:rPr>
-          <w:lang w:val="en-US"/>
-        </w:rPr>
-        <w:fldChar w:fldCharType="separate"/>
-      </w:r>
-      <w:r>
-        <w:rPr>
-          <w:lang w:val="en-US"/>
-        </w:rPr>
-        <w:t>Fig. 3</w:t>
-      </w:r>
-      <w:r>
-        <w:rPr>
-          <w:lang w:val="en-US"/>
-        </w:rPr>
-        <w:fldChar w:fldCharType="end"/>
-      </w:r>
-      <w:r>
-        <w:rPr>
-          <w:lang w:val="en-US"/>
-        </w:rPr>
-        <w:t xml:space="preserve"> illustrates the process of self-supervised learning that is performed for a speech recognition task. In this process, there are two steps involved, pre-training and fine-tuning. First, in the pre-training step, the model that learns through self-supervised learning is given unlabeled data, such as sound signals for ASR, to learn and extract the features within the inputs and generate the model’s initial representation of the data. In this step, the model updates its parameters by learning features from the data. One of the methods to update the model’s parameters in the pre-training step is Contrastive Predictive Coding</w:t>
-      </w:r>
-      <w:r>
-        <w:t xml:space="preserve"> (CPC) </w:t>
-      </w:r>
-      <w:r>
-        <w:rPr>
-          <w:noProof/>
-        </w:rPr>
-        <w:t>[10]</w:t>
-      </w:r>
-      <w:r>
-        <w:rPr>
-          <w:lang w:val="en-US"/>
-        </w:rPr>
-        <w:t>.</w:t>
+    </w:p>
+    <w:p>
+      <w:pPr>
+        <w:pStyle w:val="Heading1"/>
+      </w:pPr>
+      <w:r>
+        <w:t>Methodology</w:t>
+      </w:r>
+    </w:p>
+    <w:p>
+      <w:pPr>
+        <w:pStyle w:val="Heading2"/>
+      </w:pPr>
+      <w:r>
+        <w:t>System Architecture and Design</w:t>
       </w:r>
     </w:p>
     <w:p>
       <w:pPr>
         <w:pStyle w:val="BodyText"/>
-        <w:ind w:firstLine="0"/>
-        <w:rPr>
-          <w:lang w:val="en-US"/>
-        </w:rPr>
-      </w:pPr>
-      <w:r>
-        <w:rPr>
-          <w:lang w:val="en-US"/>
-        </w:rPr>
-        <w:tab/>
-        <w:t>Contrastive Predictive Coding works by hiding some parts of the input data, then the model has to predicts and replace the missing inputs given the data previous to the missing pieces. The input data can be of many forms, such as hiding one area from an image, one word from a sentence, or one part of a speech waveform in the context of an ASR model. The CPC process happens at the pre-training step of the self-supervised learning method, therefore only needs the input data itself without the label that is given to represent the data.</w:t>
-      </w:r>
-    </w:p>
-    <w:p>
-      <w:pPr>
-        <w:pStyle w:val="BodyText"/>
-        <w:ind w:firstLine="0"/>
-        <w:jc w:val="center"/>
-        <w:rPr>
-          <w:lang w:val="en-US"/>
-        </w:rPr>
-      </w:pPr>
-      <w:r>
-        <w:rPr>
-          <w:noProof/>
-        </w:rPr>
-        <w:drawing>
-          <wp:inline distT="0" distB="0" distL="0" distR="0" wp14:anchorId="5E1EEFE8" wp14:editId="55E4CEF3">
-            <wp:extent cx="2314575" cy="2457450"/>
-            <wp:effectExtent l="0" t="0" r="0" b="0"/>
-            <wp:docPr id="1421" name="Picture 20"/>
-            <wp:cNvGraphicFramePr>
-              <a:graphicFrameLocks xmlns:a="http://schemas.openxmlformats.org/drawingml/2006/main" noChangeAspect="1"/>
-            </wp:cNvGraphicFramePr>
-            <a:graphic xmlns:a="http://schemas.openxmlformats.org/drawingml/2006/main">
-              <a:graphicData uri="http://schemas.openxmlformats.org/drawingml/2006/picture">
-                <pic:pic xmlns:pic="http://schemas.openxmlformats.org/drawingml/2006/picture">
-                  <pic:nvPicPr>
-                    <pic:cNvPr id="0" name="Picture 20"/>
-                    <pic:cNvPicPr>
-                      <a:picLocks noChangeAspect="1" noChangeArrowheads="1"/>
-                    </pic:cNvPicPr>
-                  </pic:nvPicPr>
-                  <pic:blipFill>
-                    <a:blip r:embed="rId8">
-                      <a:extLst>
-                        <a:ext uri="{28A0092B-C50C-407E-A947-70E740481C1C}">
-                          <a14:useLocalDpi xmlns:a14="http://schemas.microsoft.com/office/drawing/2010/main" val="0"/>
-                        </a:ext>
-                      </a:extLst>
-                    </a:blip>
-                    <a:srcRect t="-3857"/>
-                    <a:stretch>
-                      <a:fillRect/>
-                    </a:stretch>
-                  </pic:blipFill>
-                  <pic:spPr bwMode="auto">
-                    <a:xfrm>
-                      <a:off x="0" y="0"/>
-                      <a:ext cx="2314575" cy="2457450"/>
-                    </a:xfrm>
-                    <a:prstGeom prst="rect">
-                      <a:avLst/>
-                    </a:prstGeom>
-                    <a:noFill/>
-                    <a:ln>
-                      <a:noFill/>
-                    </a:ln>
-                  </pic:spPr>
-                </pic:pic>
-              </a:graphicData>
-            </a:graphic>
-          </wp:inline>
-        </w:drawing>
-      </w:r>
-    </w:p>
-    <w:p>
-      <w:pPr>
-        <w:pStyle w:val="figurecaption"/>
-      </w:pPr>
-      <w:bookmarkStart w:id="4" w:name="_Ref108743564"/>
-      <w:r>
-        <w:t>Automatic speech recognition system prototype</w:t>
-      </w:r>
-      <w:bookmarkEnd w:id="4"/>
-    </w:p>
-    <w:p>
-      <w:pPr>
-        <w:pStyle w:val="BodyText"/>
-        <w:ind w:firstLine="0"/>
-        <w:rPr>
-          <w:lang w:val="en-US"/>
-        </w:rPr>
-      </w:pPr>
-      <w:r>
-        <w:rPr>
-          <w:lang w:val="en-US"/>
-        </w:rPr>
-        <w:tab/>
-      </w:r>
-      <w:r>
-        <w:rPr>
-          <w:lang w:val="en-US"/>
-        </w:rPr>
-        <w:fldChar w:fldCharType="begin"/>
-      </w:r>
-      <w:r>
-        <w:rPr>
-          <w:lang w:val="en-US"/>
-        </w:rPr>
-        <w:instrText xml:space="preserve"> REF _Ref108743564 \r \h </w:instrText>
-      </w:r>
-      <w:r>
-        <w:rPr>
-          <w:lang w:val="en-US"/>
-        </w:rPr>
-      </w:r>
-      <w:r>
-        <w:rPr>
-          <w:lang w:val="en-US"/>
-        </w:rPr>
-        <w:fldChar w:fldCharType="separate"/>
-      </w:r>
-      <w:r>
-        <w:rPr>
-          <w:lang w:val="en-US"/>
-        </w:rPr>
-        <w:t>Fig. 4</w:t>
-      </w:r>
-      <w:r>
-        <w:rPr>
-          <w:lang w:val="en-US"/>
-        </w:rPr>
-        <w:fldChar w:fldCharType="end"/>
-      </w:r>
-      <w:r>
-        <w:rPr>
-          <w:lang w:val="en-US"/>
-        </w:rPr>
-        <w:t xml:space="preserve"> illustrates the Contrastive Predictive Coding process that is performed by an ASR model that employs </w:t>
-      </w:r>
-      <w:r>
-        <w:rPr>
-          <w:lang w:val="en-US"/>
-        </w:rPr>
-        <w:lastRenderedPageBreak/>
-        <w:t>the self-supervised learning method. First, there is a sound signal (waveform) that is fed into the model which its ending is then masked for a set duration. The masked part of the waveform is called a positive sample. Aside from the positive samples, the model also extracts other waveforms of the same duration from different parts of the input as negative samples. A self-supervised learning model then solves a classification task of differentiating the positive samples from a number of other negative samples according to the data given before the masked waveform. If the self-supervised learning model can correctly classify the positive sample from the other negative samples, then it can be inferred that the model has learned a general representation of the features extracted from the data even without given a set label that describes the data.</w:t>
-      </w:r>
-    </w:p>
-    <w:p>
-      <w:pPr>
-        <w:pStyle w:val="Heading2"/>
-      </w:pPr>
-      <w:r>
-        <w:t>YOLOv7</w:t>
-      </w:r>
-    </w:p>
-    <w:p>
-      <w:pPr>
-        <w:pStyle w:val="BodyText"/>
-        <w:ind w:firstLine="0"/>
-        <w:rPr>
-          <w:lang w:val="en-US"/>
-        </w:rPr>
-      </w:pPr>
-      <w:r>
-        <w:rPr>
-          <w:lang w:val="en-US"/>
-        </w:rPr>
-        <w:tab/>
-        <w:t xml:space="preserve">Transformer Networks, or commonly known as the Transformer, is one of the more recent Deep Learning models, first introduced in 2017 by </w:t>
-      </w:r>
-      <w:r>
-        <w:rPr>
-          <w:noProof/>
-        </w:rPr>
-        <w:t>[11]</w:t>
-      </w:r>
-      <w:r>
-        <w:rPr>
-          <w:lang w:val="en-US"/>
-        </w:rPr>
-        <w:t xml:space="preserve">. The Transformer is a sequence-to-sequence model which accepts an input sequence, such as a sequence of words or sound signals, and outputs another sequence based on the model’s prediction. The Transformer commonly uses the supervised learning method, however new researches show that other learning methods such as self-supervised learning can be employed </w:t>
-      </w:r>
-      <w:r>
-        <w:rPr>
-          <w:noProof/>
-        </w:rPr>
-        <w:t>[12]</w:t>
-      </w:r>
-      <w:r>
-        <w:rPr>
-          <w:lang w:val="en-US"/>
-        </w:rPr>
-        <w:t xml:space="preserve">. </w:t>
-      </w:r>
-    </w:p>
-    <w:p>
-      <w:pPr>
-        <w:pStyle w:val="BodyText"/>
-        <w:ind w:firstLine="0"/>
-        <w:rPr>
-          <w:lang w:val="en-US"/>
-        </w:rPr>
-      </w:pPr>
-      <w:r>
-        <w:rPr>
-          <w:noProof/>
-        </w:rPr>
-        <w:drawing>
-          <wp:inline distT="0" distB="0" distL="0" distR="0" wp14:anchorId="471DA4A1" wp14:editId="11409972">
-            <wp:extent cx="2981325" cy="3467100"/>
-            <wp:effectExtent l="0" t="0" r="0" b="0"/>
-            <wp:docPr id="1420" name="Picture 19"/>
-            <wp:cNvGraphicFramePr>
-              <a:graphicFrameLocks xmlns:a="http://schemas.openxmlformats.org/drawingml/2006/main" noChangeAspect="1"/>
-            </wp:cNvGraphicFramePr>
-            <a:graphic xmlns:a="http://schemas.openxmlformats.org/drawingml/2006/main">
-              <a:graphicData uri="http://schemas.openxmlformats.org/drawingml/2006/picture">
-                <pic:pic xmlns:pic="http://schemas.openxmlformats.org/drawingml/2006/picture">
-                  <pic:nvPicPr>
-                    <pic:cNvPr id="0" name="Picture 19"/>
-                    <pic:cNvPicPr>
-                      <a:picLocks noChangeAspect="1" noChangeArrowheads="1"/>
-                    </pic:cNvPicPr>
-                  </pic:nvPicPr>
-                  <pic:blipFill>
-                    <a:blip r:embed="rId9">
-                      <a:extLst>
-                        <a:ext uri="{28A0092B-C50C-407E-A947-70E740481C1C}">
-                          <a14:useLocalDpi xmlns:a14="http://schemas.microsoft.com/office/drawing/2010/main" val="0"/>
-                        </a:ext>
-                      </a:extLst>
-                    </a:blip>
-                    <a:srcRect/>
-                    <a:stretch>
-                      <a:fillRect/>
-                    </a:stretch>
-                  </pic:blipFill>
-                  <pic:spPr bwMode="auto">
-                    <a:xfrm>
-                      <a:off x="0" y="0"/>
-                      <a:ext cx="2981325" cy="3467100"/>
-                    </a:xfrm>
-                    <a:prstGeom prst="rect">
-                      <a:avLst/>
-                    </a:prstGeom>
-                    <a:noFill/>
-                    <a:ln>
-                      <a:noFill/>
-                    </a:ln>
-                  </pic:spPr>
-                </pic:pic>
-              </a:graphicData>
-            </a:graphic>
-          </wp:inline>
-        </w:drawing>
-      </w:r>
-    </w:p>
-    <w:p>
-      <w:pPr>
-        <w:pStyle w:val="figurecaption"/>
-      </w:pPr>
-      <w:bookmarkStart w:id="5" w:name="_Ref108744339"/>
-      <w:r>
-        <w:t xml:space="preserve">General architecture of the Transformer </w:t>
-      </w:r>
-      <w:r>
-        <w:t>[11]</w:t>
-      </w:r>
-      <w:bookmarkEnd w:id="5"/>
-    </w:p>
-    <w:p>
-      <w:pPr>
-        <w:pStyle w:val="BodyText"/>
-        <w:ind w:firstLine="0"/>
-        <w:rPr>
-          <w:lang w:val="en-US"/>
-        </w:rPr>
-      </w:pPr>
-      <w:r>
-        <w:rPr>
-          <w:lang w:val="en-US"/>
-        </w:rPr>
-        <w:tab/>
-        <w:t xml:space="preserve">The architecture of the Transformer can be seen on </w:t>
-      </w:r>
-      <w:r>
-        <w:rPr>
-          <w:lang w:val="en-US"/>
-        </w:rPr>
-        <w:fldChar w:fldCharType="begin"/>
-      </w:r>
-      <w:r>
-        <w:rPr>
-          <w:lang w:val="en-US"/>
-        </w:rPr>
-        <w:instrText xml:space="preserve"> REF _Ref108744339 \r \h </w:instrText>
-      </w:r>
-      <w:r>
-        <w:rPr>
-          <w:lang w:val="en-US"/>
-        </w:rPr>
-      </w:r>
-      <w:r>
-        <w:rPr>
-          <w:lang w:val="en-US"/>
-        </w:rPr>
-        <w:fldChar w:fldCharType="separate"/>
-      </w:r>
-      <w:r>
-        <w:rPr>
-          <w:lang w:val="en-US"/>
-        </w:rPr>
-        <w:t>Fig. 5</w:t>
-      </w:r>
-      <w:r>
-        <w:rPr>
-          <w:lang w:val="en-US"/>
-        </w:rPr>
-        <w:fldChar w:fldCharType="end"/>
-      </w:r>
-      <w:r>
-        <w:rPr>
-          <w:lang w:val="en-US"/>
-        </w:rPr>
-        <w:t xml:space="preserve">, which is divided into 2 main parts, the encoder and decoder. The encoder learns the input data and converts it into a representation of the data. The decoder then processes the representations resulted by the encoder and learns its relationships to the desired output of the Transformer, which is the labels given to solve the machine learning task. This encoder-decoder architecture can be stacked to a number of blocks within the Transformer which extracts and learns different features from the input data, and opens up the possibility for more optimal use of parallelization which could not be done for other sequence-to-sequence models </w:t>
-      </w:r>
-      <w:r>
-        <w:rPr>
-          <w:noProof/>
-        </w:rPr>
-        <w:t>[11]</w:t>
-      </w:r>
-      <w:r>
-        <w:rPr>
-          <w:lang w:val="en-US"/>
-        </w:rPr>
-        <w:t>.</w:t>
-      </w:r>
-    </w:p>
-    <w:p>
-      <w:pPr>
-        <w:pStyle w:val="BodyText"/>
-        <w:ind w:firstLine="0"/>
-        <w:jc w:val="center"/>
-        <w:rPr>
-          <w:lang w:val="en-US"/>
-        </w:rPr>
-      </w:pPr>
-      <w:r>
-        <w:rPr>
-          <w:noProof/>
-        </w:rPr>
-        <w:drawing>
-          <wp:inline distT="0" distB="0" distL="0" distR="0" wp14:anchorId="5E34B6EC" wp14:editId="1C6C0841">
-            <wp:extent cx="2495550" cy="2238375"/>
-            <wp:effectExtent l="0" t="0" r="0" b="0"/>
-            <wp:docPr id="1419" name="Picture 18"/>
-            <wp:cNvGraphicFramePr>
-              <a:graphicFrameLocks xmlns:a="http://schemas.openxmlformats.org/drawingml/2006/main" noChangeAspect="1"/>
-            </wp:cNvGraphicFramePr>
-            <a:graphic xmlns:a="http://schemas.openxmlformats.org/drawingml/2006/main">
-              <a:graphicData uri="http://schemas.openxmlformats.org/drawingml/2006/picture">
-                <pic:pic xmlns:pic="http://schemas.openxmlformats.org/drawingml/2006/picture">
-                  <pic:nvPicPr>
-                    <pic:cNvPr id="0" name="Picture 18"/>
-                    <pic:cNvPicPr>
-                      <a:picLocks noChangeAspect="1" noChangeArrowheads="1"/>
-                    </pic:cNvPicPr>
-                  </pic:nvPicPr>
-                  <pic:blipFill>
-                    <a:blip r:embed="rId10">
-                      <a:extLst>
-                        <a:ext uri="{28A0092B-C50C-407E-A947-70E740481C1C}">
-                          <a14:useLocalDpi xmlns:a14="http://schemas.microsoft.com/office/drawing/2010/main" val="0"/>
-                        </a:ext>
-                      </a:extLst>
-                    </a:blip>
-                    <a:srcRect/>
-                    <a:stretch>
-                      <a:fillRect/>
-                    </a:stretch>
-                  </pic:blipFill>
-                  <pic:spPr bwMode="auto">
-                    <a:xfrm>
-                      <a:off x="0" y="0"/>
-                      <a:ext cx="2495550" cy="2238375"/>
-                    </a:xfrm>
-                    <a:prstGeom prst="rect">
-                      <a:avLst/>
-                    </a:prstGeom>
-                    <a:noFill/>
-                    <a:ln>
-                      <a:noFill/>
-                    </a:ln>
-                  </pic:spPr>
-                </pic:pic>
-              </a:graphicData>
-            </a:graphic>
-          </wp:inline>
-        </w:drawing>
-      </w:r>
-    </w:p>
-    <w:p>
-      <w:pPr>
-        <w:pStyle w:val="figurecaption"/>
-      </w:pPr>
-      <w:r>
-        <w:t xml:space="preserve">Architecture of Multi-Head Attention in Transformer </w:t>
-      </w:r>
-      <w:r>
-        <w:t>[11]</w:t>
-      </w:r>
-    </w:p>
-    <w:p>
-      <w:pPr>
-        <w:pStyle w:val="BodyText"/>
-        <w:ind w:firstLine="0"/>
-        <w:rPr>
-          <w:lang w:val="en-US"/>
-        </w:rPr>
-      </w:pPr>
-      <w:r>
-        <w:rPr>
-          <w:lang w:val="en-US"/>
-        </w:rPr>
-        <w:tab/>
-        <w:t>The main method of the Transformer to learn representations of the input data to generate a new sequence is by way of the Attention Mechanism. The Attention Mechanism is used within the Multi-Head Attention component of the Transformer that is placed both within the encoder and decoder. The Attention Mechanism works by mapping its inputs to 3 vectors which are the query, key, and value through a Linear Layer. These query, key, and values are used to compare different inputs and learn the relationships within them, along with the relationship between inputs at one timestep of the sequence with its output. These vector values are learned by the network to create different representations of the input to be used for generating the Transformer’s output sequence. The Attention Mechanism can also be stacked in a number of Attention Heads, which also learn different relationships in the data.</w:t>
-      </w:r>
-    </w:p>
-    <w:p>
-      <w:pPr>
-        <w:pStyle w:val="Heading2"/>
-      </w:pPr>
-      <w:r>
-        <w:t>Polygon Annotation</w:t>
-      </w:r>
-    </w:p>
-    <w:p>
-      <w:pPr>
-        <w:pStyle w:val="BodyText"/>
-        <w:ind w:firstLine="0"/>
-        <w:rPr>
-          <w:lang w:val="en-US"/>
-        </w:rPr>
-      </w:pPr>
-      <w:r>
-        <w:rPr>
-          <w:lang w:val="en-US"/>
-        </w:rPr>
-        <w:tab/>
-        <w:t xml:space="preserve">The wav2vec 2.0 Deep Learning model, first introduced by Facebook AI in 2020 </w:t>
-      </w:r>
-      <w:r>
-        <w:rPr>
-          <w:noProof/>
-          <w:lang w:val="en-US"/>
-        </w:rPr>
-        <w:t>[5]</w:t>
-      </w:r>
-      <w:r>
-        <w:rPr>
-          <w:lang w:val="en-US"/>
-        </w:rPr>
-        <w:t xml:space="preserve">. This model learns speech representations from sound signals through a self-supervised learning method, to be used for a sequence-to-sequence task such as automatic speech recognition. One of the main features of this model is its capability to learn speech representations from a low amount of labeled data, which is ideal to use in automatic speech recognition systems for low-resource languages. In the paper, this model yields a WER of 4.2/8.2 using the </w:t>
-      </w:r>
-      <w:proofErr w:type="spellStart"/>
-      <w:r>
-        <w:rPr>
-          <w:lang w:val="en-US"/>
-        </w:rPr>
-        <w:t>LibriSpeech</w:t>
-      </w:r>
-      <w:proofErr w:type="spellEnd"/>
-      <w:r>
-        <w:rPr>
-          <w:lang w:val="en-US"/>
-        </w:rPr>
-        <w:t xml:space="preserve"> dataset for English language with only 10 minutes of labeled data given </w:t>
-      </w:r>
-      <w:r>
-        <w:rPr>
-          <w:noProof/>
-          <w:lang w:val="en-US"/>
-        </w:rPr>
-        <w:t>[5]</w:t>
-      </w:r>
-      <w:r>
-        <w:rPr>
-          <w:lang w:val="en-US"/>
-        </w:rPr>
-        <w:t>.</w:t>
-      </w:r>
-    </w:p>
-    <w:p>
-      <w:pPr>
-        <w:pStyle w:val="BodyText"/>
-        <w:ind w:firstLine="0"/>
-        <w:rPr>
-          <w:lang w:val="en-US"/>
-        </w:rPr>
-      </w:pPr>
-      <w:r>
-        <w:rPr>
-          <w:noProof/>
-        </w:rPr>
-        <w:lastRenderedPageBreak/>
-        <w:drawing>
-          <wp:inline distT="0" distB="0" distL="0" distR="0" wp14:anchorId="6364305D" wp14:editId="09D82F45">
-            <wp:extent cx="2981325" cy="2800350"/>
-            <wp:effectExtent l="0" t="0" r="0" b="0"/>
-            <wp:docPr id="1418" name="Picture 17"/>
-            <wp:cNvGraphicFramePr>
-              <a:graphicFrameLocks xmlns:a="http://schemas.openxmlformats.org/drawingml/2006/main" noChangeAspect="1"/>
-            </wp:cNvGraphicFramePr>
-            <a:graphic xmlns:a="http://schemas.openxmlformats.org/drawingml/2006/main">
-              <a:graphicData uri="http://schemas.openxmlformats.org/drawingml/2006/picture">
-                <pic:pic xmlns:pic="http://schemas.openxmlformats.org/drawingml/2006/picture">
-                  <pic:nvPicPr>
-                    <pic:cNvPr id="0" name="Picture 17"/>
-                    <pic:cNvPicPr>
-                      <a:picLocks noChangeAspect="1" noChangeArrowheads="1"/>
-                    </pic:cNvPicPr>
-                  </pic:nvPicPr>
-                  <pic:blipFill>
-                    <a:blip r:embed="rId11">
-                      <a:extLst>
-                        <a:ext uri="{28A0092B-C50C-407E-A947-70E740481C1C}">
-                          <a14:useLocalDpi xmlns:a14="http://schemas.microsoft.com/office/drawing/2010/main" val="0"/>
-                        </a:ext>
-                      </a:extLst>
-                    </a:blip>
-                    <a:srcRect/>
-                    <a:stretch>
-                      <a:fillRect/>
-                    </a:stretch>
-                  </pic:blipFill>
-                  <pic:spPr bwMode="auto">
-                    <a:xfrm>
-                      <a:off x="0" y="0"/>
-                      <a:ext cx="2981325" cy="2800350"/>
-                    </a:xfrm>
-                    <a:prstGeom prst="rect">
-                      <a:avLst/>
-                    </a:prstGeom>
-                    <a:noFill/>
-                    <a:ln>
-                      <a:noFill/>
-                    </a:ln>
-                  </pic:spPr>
-                </pic:pic>
-              </a:graphicData>
-            </a:graphic>
-          </wp:inline>
-        </w:drawing>
-      </w:r>
-    </w:p>
-    <w:p>
-      <w:pPr>
-        <w:pStyle w:val="figurecaption"/>
-      </w:pPr>
-      <w:r>
-        <w:t xml:space="preserve">Architecture of wav2vec 2.0 </w:t>
-      </w:r>
-      <w:r>
-        <w:t>[5]</w:t>
-      </w:r>
-    </w:p>
-    <w:p>
-      <w:pPr>
-        <w:pStyle w:val="BodyText"/>
-        <w:ind w:firstLine="0"/>
-        <w:rPr>
-          <w:lang w:val="en-US"/>
-        </w:rPr>
-      </w:pPr>
-      <w:r>
-        <w:rPr>
-          <w:lang w:val="en-US"/>
-        </w:rPr>
-        <w:tab/>
-        <w:t>The architecture of the Transformer consists of two main parts, the feature extractor which creates vector representations of sound signals through a Convolutional Neural Network, then decodes those representations against a set number of labels in a Transformer Network. This model takes inputs of raw speech waveforms or sound signal data, and outputs a sequence of letters which makes up different words to form sentences. This model learns through the self-supervised learning method, where it is given raw speech waveform data during the pre-training step, then given sound signal data along with its spoken transcript in text form during the fine-tuning step.</w:t>
-      </w:r>
-    </w:p>
-    <w:p>
-      <w:pPr>
-        <w:pStyle w:val="BodyText"/>
-        <w:ind w:firstLine="0"/>
-        <w:rPr>
-          <w:lang w:val="en-US"/>
-        </w:rPr>
-      </w:pPr>
-      <w:r>
-        <w:rPr>
-          <w:lang w:val="en-US"/>
-        </w:rPr>
-        <w:tab/>
-        <w:t xml:space="preserve">There are multiple implementations of the wav2vec 2.0 architecture which creates different variants of the wav2vec 2.0 model. These implementations depend on the number of layers and dimensions used for the Transformer network of the model. The wav2vec 2.0 BASE variant uses 12 Transformer blocks, dimensions of 768 internally and 3072 for the model, and 8 attention heads whereas another variant, the wav2vec 2.0 LARGE uses 24 Transformer blocks, dimensions of 1024 internally and 4096 for the model, along with 16 attention heads. One implementation of the wav2vec 2.0 model, called wav2vec 2.0 XLSR-53, uses the wav2vec 2.0 LARGE model architecture and is already pre-trained with 56000 hours of unlabeled sound signal data from 53 languages </w:t>
-      </w:r>
-      <w:r>
-        <w:rPr>
-          <w:noProof/>
-        </w:rPr>
-        <w:t>[13]</w:t>
-      </w:r>
-      <w:r>
-        <w:rPr>
-          <w:lang w:val="en-US"/>
-        </w:rPr>
-        <w:t>. The wav2vec 2.0 XLSR-53 model can then be used in an ASR system by performing the fine-tuning step by feeding sound signal data with its transcript for the language to be recognized.</w:t>
-      </w:r>
-    </w:p>
-    <w:p>
-      <w:pPr>
-        <w:pStyle w:val="Heading2"/>
-      </w:pPr>
-      <w:r>
-        <w:t>CommonVoice</w:t>
-      </w:r>
-    </w:p>
-    <w:p>
-      <w:pPr>
-        <w:pStyle w:val="BodyText"/>
-        <w:ind w:firstLine="0"/>
-        <w:rPr>
-          <w:lang w:val="en-US"/>
-        </w:rPr>
-      </w:pPr>
-      <w:r>
-        <w:rPr>
-          <w:lang w:val="en-US"/>
-        </w:rPr>
-        <w:tab/>
-        <w:t xml:space="preserve">The </w:t>
-      </w:r>
-      <w:proofErr w:type="spellStart"/>
-      <w:r>
-        <w:rPr>
-          <w:lang w:val="en-US"/>
-        </w:rPr>
-        <w:t>CommonVoice</w:t>
-      </w:r>
-      <w:proofErr w:type="spellEnd"/>
-      <w:r>
-        <w:rPr>
-          <w:lang w:val="en-US"/>
-        </w:rPr>
-        <w:t xml:space="preserve"> dataset is a dataset which provides sound signal data of speech utterances for a variety of languages, collected from different speakers all over the world</w:t>
-      </w:r>
-      <w:r>
-        <w:t xml:space="preserve"> </w:t>
-      </w:r>
-      <w:r>
-        <w:rPr>
-          <w:noProof/>
-        </w:rPr>
-        <w:t>[14]</w:t>
-      </w:r>
-      <w:r>
-        <w:rPr>
-          <w:lang w:val="en-US"/>
-        </w:rPr>
-        <w:t xml:space="preserve">. Along with the sound signal data, the dataset also provides additional information such as the text transcript spoken in the sound signal, along with information about its speaker for each sample. The </w:t>
-      </w:r>
-      <w:proofErr w:type="spellStart"/>
-      <w:r>
-        <w:rPr>
-          <w:lang w:val="en-US"/>
-        </w:rPr>
-        <w:t>CommonVoice</w:t>
-      </w:r>
-      <w:proofErr w:type="spellEnd"/>
-      <w:r>
-        <w:rPr>
-          <w:lang w:val="en-US"/>
-        </w:rPr>
-        <w:t xml:space="preserve"> dataset has many versions and is updated to a new version with the addition of new data. One of the languages provided by this collective dataset is Indonesian, which in the 8.0 version contains around 60000 samples of audio data as a waveform format which equals to about 50 hours of speech. </w:t>
-      </w:r>
-    </w:p>
-    <w:p>
-      <w:pPr>
-        <w:pStyle w:val="tablehead"/>
-      </w:pPr>
-      <w:bookmarkStart w:id="6" w:name="_Ref108747700"/>
-      <w:r>
-        <w:t>Splits of Data Within the CommonVoice 8.0 Dataset for Indonesian Language</w:t>
-      </w:r>
-      <w:bookmarkEnd w:id="6"/>
-    </w:p>
-    <w:tbl>
-      <w:tblPr>
-        <w:tblW w:w="4817" w:type="dxa"/>
-        <w:jc w:val="center"/>
-        <w:tblBorders>
-          <w:top w:val="single" w:sz="2" w:space="0" w:color="auto"/>
-          <w:left w:val="single" w:sz="2" w:space="0" w:color="auto"/>
-          <w:bottom w:val="single" w:sz="2" w:space="0" w:color="auto"/>
-          <w:right w:val="single" w:sz="2" w:space="0" w:color="auto"/>
-          <w:insideH w:val="single" w:sz="2" w:space="0" w:color="auto"/>
-          <w:insideV w:val="single" w:sz="2" w:space="0" w:color="auto"/>
-        </w:tblBorders>
-        <w:tblLayout w:type="fixed"/>
-        <w:tblLook w:val="0000" w:firstRow="0" w:lastRow="0" w:firstColumn="0" w:lastColumn="0" w:noHBand="0" w:noVBand="0"/>
-      </w:tblPr>
-      <w:tblGrid>
-        <w:gridCol w:w="2580"/>
-        <w:gridCol w:w="2237"/>
-      </w:tblGrid>
-      <w:tr>
-        <w:trPr>
-          <w:cantSplit/>
-          <w:trHeight w:val="240"/>
-          <w:tblHeader/>
-          <w:jc w:val="center"/>
-        </w:trPr>
-        <w:tc>
-          <w:tcPr>
-            <w:tcW w:w="2580" w:type="dxa"/>
-            <w:vAlign w:val="center"/>
-          </w:tcPr>
-          <w:p>
-            <w:pPr>
-              <w:pStyle w:val="tablecolhead"/>
-            </w:pPr>
-            <w:r>
-              <w:t>Name of Split</w:t>
-            </w:r>
-          </w:p>
-        </w:tc>
-        <w:tc>
-          <w:tcPr>
-            <w:tcW w:w="2237" w:type="dxa"/>
-            <w:vAlign w:val="center"/>
-          </w:tcPr>
-          <w:p>
-            <w:pPr>
-              <w:pStyle w:val="tablecolhead"/>
-            </w:pPr>
-            <w:r>
-              <w:t>Number of Samples</w:t>
-            </w:r>
-          </w:p>
-        </w:tc>
-      </w:tr>
-      <w:tr>
-        <w:trPr>
-          <w:cantSplit/>
-          <w:trHeight w:val="240"/>
-          <w:tblHeader/>
-          <w:jc w:val="center"/>
-        </w:trPr>
-        <w:tc>
-          <w:tcPr>
-            <w:tcW w:w="2580" w:type="dxa"/>
-            <w:vAlign w:val="center"/>
-          </w:tcPr>
-          <w:p>
-            <w:pPr>
-              <w:pStyle w:val="tablecolhead"/>
-              <w:rPr>
-                <w:b w:val="0"/>
-                <w:bCs w:val="0"/>
-              </w:rPr>
-            </w:pPr>
-            <w:r>
-              <w:rPr>
-                <w:b w:val="0"/>
-                <w:bCs w:val="0"/>
-              </w:rPr>
-              <w:t>train</w:t>
-            </w:r>
-          </w:p>
-        </w:tc>
-        <w:tc>
-          <w:tcPr>
-            <w:tcW w:w="2237" w:type="dxa"/>
-            <w:vAlign w:val="center"/>
-          </w:tcPr>
-          <w:p>
-            <w:pPr>
-              <w:pStyle w:val="tablecolhead"/>
-              <w:rPr>
-                <w:b w:val="0"/>
-                <w:bCs w:val="0"/>
-              </w:rPr>
-            </w:pPr>
-            <w:r>
-              <w:rPr>
-                <w:b w:val="0"/>
-                <w:bCs w:val="0"/>
-              </w:rPr>
-              <w:t>5302</w:t>
-            </w:r>
-          </w:p>
-        </w:tc>
-      </w:tr>
-      <w:tr>
-        <w:trPr>
-          <w:cantSplit/>
-          <w:trHeight w:val="240"/>
-          <w:tblHeader/>
-          <w:jc w:val="center"/>
-        </w:trPr>
-        <w:tc>
-          <w:tcPr>
-            <w:tcW w:w="2580" w:type="dxa"/>
-            <w:vAlign w:val="center"/>
-          </w:tcPr>
-          <w:p>
-            <w:pPr>
-              <w:pStyle w:val="tablecolhead"/>
-              <w:rPr>
-                <w:b w:val="0"/>
-                <w:bCs w:val="0"/>
-              </w:rPr>
-            </w:pPr>
-            <w:r>
-              <w:rPr>
-                <w:b w:val="0"/>
-                <w:bCs w:val="0"/>
-              </w:rPr>
-              <w:t>dev</w:t>
-            </w:r>
-          </w:p>
-        </w:tc>
-        <w:tc>
-          <w:tcPr>
-            <w:tcW w:w="2237" w:type="dxa"/>
-            <w:vAlign w:val="center"/>
-          </w:tcPr>
-          <w:p>
-            <w:pPr>
-              <w:pStyle w:val="tablecolhead"/>
-              <w:rPr>
-                <w:b w:val="0"/>
-                <w:bCs w:val="0"/>
-              </w:rPr>
-            </w:pPr>
-            <w:r>
-              <w:rPr>
-                <w:b w:val="0"/>
-                <w:bCs w:val="0"/>
-              </w:rPr>
-              <w:t>3207</w:t>
-            </w:r>
-          </w:p>
-        </w:tc>
-      </w:tr>
-      <w:tr>
-        <w:trPr>
-          <w:cantSplit/>
-          <w:trHeight w:val="240"/>
-          <w:tblHeader/>
-          <w:jc w:val="center"/>
-        </w:trPr>
-        <w:tc>
-          <w:tcPr>
-            <w:tcW w:w="2580" w:type="dxa"/>
-            <w:vAlign w:val="center"/>
-          </w:tcPr>
-          <w:p>
-            <w:pPr>
-              <w:pStyle w:val="tablecolhead"/>
-              <w:rPr>
-                <w:b w:val="0"/>
-                <w:bCs w:val="0"/>
-              </w:rPr>
-            </w:pPr>
-            <w:r>
-              <w:rPr>
-                <w:b w:val="0"/>
-                <w:bCs w:val="0"/>
-              </w:rPr>
-              <w:t>test</w:t>
-            </w:r>
-          </w:p>
-        </w:tc>
-        <w:tc>
-          <w:tcPr>
-            <w:tcW w:w="2237" w:type="dxa"/>
-            <w:vAlign w:val="center"/>
-          </w:tcPr>
-          <w:p>
-            <w:pPr>
-              <w:pStyle w:val="tablecolhead"/>
-              <w:rPr>
-                <w:b w:val="0"/>
-                <w:bCs w:val="0"/>
-              </w:rPr>
-            </w:pPr>
-            <w:r>
-              <w:rPr>
-                <w:b w:val="0"/>
-                <w:bCs w:val="0"/>
-              </w:rPr>
-              <w:t>3608</w:t>
-            </w:r>
-          </w:p>
-        </w:tc>
-      </w:tr>
-      <w:tr>
-        <w:trPr>
-          <w:cantSplit/>
-          <w:trHeight w:val="240"/>
-          <w:tblHeader/>
-          <w:jc w:val="center"/>
-        </w:trPr>
-        <w:tc>
-          <w:tcPr>
-            <w:tcW w:w="2580" w:type="dxa"/>
-            <w:vAlign w:val="center"/>
-          </w:tcPr>
-          <w:p>
-            <w:pPr>
-              <w:pStyle w:val="tablecolhead"/>
-              <w:rPr>
-                <w:b w:val="0"/>
-                <w:bCs w:val="0"/>
-              </w:rPr>
-            </w:pPr>
-            <w:r>
-              <w:rPr>
-                <w:b w:val="0"/>
-                <w:bCs w:val="0"/>
-              </w:rPr>
-              <w:t>validated</w:t>
-            </w:r>
-          </w:p>
-        </w:tc>
-        <w:tc>
-          <w:tcPr>
-            <w:tcW w:w="2237" w:type="dxa"/>
-            <w:vAlign w:val="center"/>
-          </w:tcPr>
-          <w:p>
-            <w:pPr>
-              <w:pStyle w:val="tablecolhead"/>
-              <w:rPr>
-                <w:b w:val="0"/>
-                <w:bCs w:val="0"/>
-              </w:rPr>
-            </w:pPr>
-            <w:r>
-              <w:rPr>
-                <w:b w:val="0"/>
-                <w:bCs w:val="0"/>
-              </w:rPr>
-              <w:t>22874</w:t>
-            </w:r>
-          </w:p>
-        </w:tc>
-      </w:tr>
-      <w:tr>
-        <w:trPr>
-          <w:cantSplit/>
-          <w:trHeight w:val="240"/>
-          <w:tblHeader/>
-          <w:jc w:val="center"/>
-        </w:trPr>
-        <w:tc>
-          <w:tcPr>
-            <w:tcW w:w="2580" w:type="dxa"/>
-            <w:vAlign w:val="center"/>
-          </w:tcPr>
-          <w:p>
-            <w:pPr>
-              <w:pStyle w:val="tablecolhead"/>
-              <w:rPr>
-                <w:b w:val="0"/>
-                <w:bCs w:val="0"/>
-              </w:rPr>
-            </w:pPr>
-            <w:r>
-              <w:rPr>
-                <w:b w:val="0"/>
-                <w:bCs w:val="0"/>
-              </w:rPr>
-              <w:t>other</w:t>
-            </w:r>
-          </w:p>
-        </w:tc>
-        <w:tc>
-          <w:tcPr>
-            <w:tcW w:w="2237" w:type="dxa"/>
-            <w:vAlign w:val="center"/>
-          </w:tcPr>
-          <w:p>
-            <w:pPr>
-              <w:pStyle w:val="tablecolhead"/>
-              <w:rPr>
-                <w:b w:val="0"/>
-                <w:bCs w:val="0"/>
-              </w:rPr>
-            </w:pPr>
-            <w:r>
-              <w:rPr>
-                <w:b w:val="0"/>
-                <w:bCs w:val="0"/>
-              </w:rPr>
-              <w:t>22385</w:t>
-            </w:r>
-          </w:p>
-        </w:tc>
-      </w:tr>
-      <w:tr>
-        <w:trPr>
-          <w:cantSplit/>
-          <w:trHeight w:val="240"/>
-          <w:tblHeader/>
-          <w:jc w:val="center"/>
-        </w:trPr>
-        <w:tc>
-          <w:tcPr>
-            <w:tcW w:w="2580" w:type="dxa"/>
-            <w:vAlign w:val="center"/>
-          </w:tcPr>
-          <w:p>
-            <w:pPr>
-              <w:pStyle w:val="tablecolhead"/>
-              <w:rPr>
-                <w:b w:val="0"/>
-                <w:bCs w:val="0"/>
-              </w:rPr>
-            </w:pPr>
-            <w:r>
-              <w:rPr>
-                <w:b w:val="0"/>
-                <w:bCs w:val="0"/>
-              </w:rPr>
-              <w:t>invalidated</w:t>
-            </w:r>
-          </w:p>
-        </w:tc>
-        <w:tc>
-          <w:tcPr>
-            <w:tcW w:w="2237" w:type="dxa"/>
-            <w:vAlign w:val="center"/>
-          </w:tcPr>
-          <w:p>
-            <w:pPr>
-              <w:pStyle w:val="tablecolhead"/>
-              <w:rPr>
-                <w:b w:val="0"/>
-                <w:bCs w:val="0"/>
-              </w:rPr>
-            </w:pPr>
-            <w:r>
-              <w:rPr>
-                <w:b w:val="0"/>
-                <w:bCs w:val="0"/>
-              </w:rPr>
-              <w:t>2442</w:t>
-            </w:r>
-          </w:p>
-        </w:tc>
-      </w:tr>
-      <w:tr>
-        <w:trPr>
-          <w:cantSplit/>
-          <w:trHeight w:val="240"/>
-          <w:tblHeader/>
-          <w:jc w:val="center"/>
-        </w:trPr>
-        <w:tc>
-          <w:tcPr>
-            <w:tcW w:w="2580" w:type="dxa"/>
-            <w:vAlign w:val="center"/>
-          </w:tcPr>
-          <w:p>
-            <w:pPr>
-              <w:pStyle w:val="tablecolhead"/>
-            </w:pPr>
-            <w:r>
-              <w:t>Total</w:t>
-            </w:r>
-          </w:p>
-        </w:tc>
-        <w:tc>
-          <w:tcPr>
-            <w:tcW w:w="2237" w:type="dxa"/>
-            <w:vAlign w:val="center"/>
-          </w:tcPr>
-          <w:p>
-            <w:pPr>
-              <w:pStyle w:val="tablecolhead"/>
-              <w:rPr>
-                <w:b w:val="0"/>
-                <w:bCs w:val="0"/>
-              </w:rPr>
-            </w:pPr>
-            <w:r>
-              <w:rPr>
-                <w:b w:val="0"/>
-                <w:bCs w:val="0"/>
-              </w:rPr>
-              <w:t>59818</w:t>
-            </w:r>
-          </w:p>
-        </w:tc>
-      </w:tr>
-    </w:tbl>
-    <w:p>
-      <w:pPr>
-        <w:pStyle w:val="BodyText"/>
-        <w:ind w:firstLine="0"/>
-        <w:rPr>
-          <w:lang w:val="en-US"/>
-        </w:rPr>
-      </w:pPr>
-    </w:p>
-    <w:p>
-      <w:pPr>
-        <w:pStyle w:val="BodyText"/>
-        <w:ind w:firstLine="0"/>
-        <w:rPr>
-          <w:lang w:val="en-US"/>
-        </w:rPr>
-      </w:pPr>
-      <w:r>
-        <w:rPr>
-          <w:lang w:val="en-US"/>
-        </w:rPr>
-        <w:t xml:space="preserve">The </w:t>
-      </w:r>
-      <w:proofErr w:type="spellStart"/>
-      <w:r>
-        <w:rPr>
-          <w:lang w:val="en-US"/>
-        </w:rPr>
-        <w:t>CommonVoice</w:t>
-      </w:r>
-      <w:proofErr w:type="spellEnd"/>
-      <w:r>
-        <w:rPr>
-          <w:lang w:val="en-US"/>
-        </w:rPr>
-        <w:t xml:space="preserve"> dataset is divided into many splits which can be used for training, testing, and evaluating a machine learning model. </w:t>
-      </w:r>
-      <w:r>
-        <w:rPr>
-          <w:lang w:val="en-US"/>
-        </w:rPr>
-        <w:fldChar w:fldCharType="begin"/>
-      </w:r>
-      <w:r>
-        <w:rPr>
-          <w:lang w:val="en-US"/>
-        </w:rPr>
-        <w:instrText xml:space="preserve"> REF _Ref108747700 \r \h </w:instrText>
-      </w:r>
-      <w:r>
-        <w:rPr>
-          <w:lang w:val="en-US"/>
-        </w:rPr>
-      </w:r>
-      <w:r>
-        <w:rPr>
-          <w:lang w:val="en-US"/>
-        </w:rPr>
-        <w:fldChar w:fldCharType="separate"/>
-      </w:r>
-      <w:r>
-        <w:rPr>
-          <w:lang w:val="en-US"/>
-        </w:rPr>
-        <w:t xml:space="preserve">TABLE I. </w:t>
-      </w:r>
-      <w:r>
-        <w:rPr>
-          <w:lang w:val="en-US"/>
-        </w:rPr>
-        <w:fldChar w:fldCharType="end"/>
-      </w:r>
-      <w:r>
-        <w:rPr>
-          <w:lang w:val="en-US"/>
-        </w:rPr>
-        <w:t xml:space="preserve">shows the amount of data within each split of the </w:t>
-      </w:r>
-      <w:proofErr w:type="spellStart"/>
-      <w:r>
-        <w:rPr>
-          <w:lang w:val="en-US"/>
-        </w:rPr>
-        <w:t>CommonVoice</w:t>
-      </w:r>
-      <w:proofErr w:type="spellEnd"/>
-      <w:r>
-        <w:rPr>
-          <w:lang w:val="en-US"/>
-        </w:rPr>
-        <w:t xml:space="preserve"> 8.0 dataset for Indonesian language.</w:t>
-      </w:r>
-    </w:p>
-    <w:p>
-      <w:pPr>
-        <w:pStyle w:val="Heading1"/>
-      </w:pPr>
-      <w:r>
-        <w:t>Methodology</w:t>
-      </w:r>
-    </w:p>
-    <w:p>
-      <w:pPr>
-        <w:pStyle w:val="Heading2"/>
-      </w:pPr>
-      <w:r>
-        <w:t>System Architecture and Design</w:t>
-      </w:r>
-    </w:p>
-    <w:p>
-      <w:pPr>
-        <w:pStyle w:val="BodyText"/>
-        <w:rPr>
-          <w:lang w:val="en-US"/>
-        </w:rPr>
-      </w:pPr>
-      <w:bookmarkStart w:id="7" w:name="_Hlk108738987"/>
+        <w:rPr>
+          <w:lang w:val="en-US"/>
+        </w:rPr>
+      </w:pPr>
+      <w:bookmarkStart w:id="3" w:name="_Hlk108738987"/>
       <w:r>
         <w:rPr>
           <w:lang w:val="en-US"/>
         </w:rPr>
         <w:t xml:space="preserve">From the prototype of the automatic speech recognition system that is implemented, there is one computer that is connected </w:t>
       </w:r>
-      <w:bookmarkEnd w:id="7"/>
+      <w:bookmarkEnd w:id="3"/>
       <w:r>
         <w:rPr>
           <w:lang w:val="en-US"/>
@@ -3232,7 +1806,7 @@
                     </pic:cNvPicPr>
                   </pic:nvPicPr>
                   <pic:blipFill>
-                    <a:blip r:embed="rId12">
+                    <a:blip r:embed="rId7">
                       <a:extLst>
                         <a:ext uri="{28A0092B-C50C-407E-A947-70E740481C1C}">
                           <a14:useLocalDpi xmlns:a14="http://schemas.microsoft.com/office/drawing/2010/main" val="0"/>
@@ -3268,11 +1842,11 @@
       <w:pPr>
         <w:pStyle w:val="figurecaption"/>
       </w:pPr>
-      <w:bookmarkStart w:id="8" w:name="_Ref108717090"/>
+      <w:bookmarkStart w:id="4" w:name="_Ref108717090"/>
       <w:r>
         <w:t>Automatic speech recognition system prototype</w:t>
       </w:r>
-      <w:bookmarkEnd w:id="8"/>
+      <w:bookmarkEnd w:id="4"/>
     </w:p>
     <w:p>
       <w:pPr>
@@ -3309,7 +1883,6 @@
         <w:rPr>
           <w:noProof/>
         </w:rPr>
-        <w:lastRenderedPageBreak/>
         <w:drawing>
           <wp:inline distT="0" distB="0" distL="0" distR="0" wp14:anchorId="114999C0" wp14:editId="44FC5516">
             <wp:extent cx="2981325" cy="1419225"/>
@@ -3328,7 +1901,7 @@
                     </pic:cNvPicPr>
                   </pic:nvPicPr>
                   <pic:blipFill>
-                    <a:blip r:embed="rId13">
+                    <a:blip r:embed="rId8">
                       <a:extLst>
                         <a:ext uri="{28A0092B-C50C-407E-A947-70E740481C1C}">
                           <a14:useLocalDpi xmlns:a14="http://schemas.microsoft.com/office/drawing/2010/main" val="0"/>
@@ -3364,11 +1937,11 @@
       <w:pPr>
         <w:pStyle w:val="figurecaption"/>
       </w:pPr>
-      <w:bookmarkStart w:id="9" w:name="_Ref108717100"/>
+      <w:bookmarkStart w:id="5" w:name="_Ref108717100"/>
       <w:r>
         <w:t>Schema of Speech Recognition Model</w:t>
       </w:r>
-      <w:bookmarkEnd w:id="9"/>
+      <w:bookmarkEnd w:id="5"/>
     </w:p>
     <w:p>
       <w:pPr>
@@ -3391,15 +1964,11 @@
         <w:fldChar w:fldCharType="end"/>
       </w:r>
       <w:r>
-        <w:t xml:space="preserve"> illustrates a schema of the speech recognition model using the wav2vec 2.0 model from the design. First, the sound signal is processed before it can be used as input for the wav2vec 2.0 model. The variant of the wav2vec 2.0 model used in this research is the wav2vec 2.0 XLSR-53 variant which has the same architecture as wav2vec 2.0 Large model, but uses the speech data from various languages in the MLS, Babel, and </w:t>
-      </w:r>
-      <w:proofErr w:type="spellStart"/>
-      <w:r>
-        <w:t>CommonVoice</w:t>
-      </w:r>
-      <w:proofErr w:type="spellEnd"/>
-      <w:r>
-        <w:t xml:space="preserve"> datasets during pretraining. After initial processing, the model classifies different parts of the sound signal to different characters based on the sound that is present within the sound signal then combines these characters to form a word. These words are then combined to form different sentences. The final output of the wav2vec 2.0 XLSR-53 model is the text translation in written text form derived from the sound signal used as input for the model.</w:t>
+        <w:t xml:space="preserve"> illustrates a schema of the speech recognition model using the wav2vec 2.0 model from the design. First, the sound signal is processed before it can be used as input for the wav2vec 2.0 model. The variant of the wav2vec 2.0 model used in this research is the wav2vec 2.0 XLSR-53 variant which has the same architecture as wav2vec 2.0 Large model, but uses the speech data from various </w:t>
+      </w:r>
+      <w:r>
+        <w:lastRenderedPageBreak/>
+        <w:t>languages in the MLS, Babel, and CommonVoice datasets during pretraining. After initial processing, the model classifies different parts of the sound signal to different characters based on the sound that is present within the sound signal then combines these characters to form a word. These words are then combined to form different sentences. The final output of the wav2vec 2.0 XLSR-53 model is the text translation in written text form derived from the sound signal used as input for the model.</w:t>
       </w:r>
     </w:p>
     <w:p>
@@ -3456,7 +2025,7 @@
                     </pic:cNvPicPr>
                   </pic:nvPicPr>
                   <pic:blipFill>
-                    <a:blip r:embed="rId14">
+                    <a:blip r:embed="rId9">
                       <a:extLst>
                         <a:ext uri="{28A0092B-C50C-407E-A947-70E740481C1C}">
                           <a14:useLocalDpi xmlns:a14="http://schemas.microsoft.com/office/drawing/2010/main" val="0"/>
@@ -3492,7 +2061,7 @@
       <w:pPr>
         <w:pStyle w:val="figurecaption"/>
       </w:pPr>
-      <w:bookmarkStart w:id="10" w:name="_Ref108717136"/>
+      <w:bookmarkStart w:id="6" w:name="_Ref108717136"/>
       <w:r>
         <w:t>S</w:t>
       </w:r>
@@ -3502,7 +2071,7 @@
       <w:r>
         <w:t>the components inside a wav2vec 2.0 model</w:t>
       </w:r>
-      <w:bookmarkEnd w:id="10"/>
+      <w:bookmarkEnd w:id="6"/>
     </w:p>
     <w:p>
       <w:pPr>
@@ -3541,23 +2110,7 @@
         <w:jc w:val="both"/>
       </w:pPr>
       <w:r>
-        <w:t xml:space="preserve">Before the speech recognition model is given sound signals along with its transcripts during training, there are a few steps that must be passed to prepare said data. First, the data is collected from the </w:t>
-      </w:r>
-      <w:proofErr w:type="spellStart"/>
-      <w:r>
-        <w:t>CommonVoice</w:t>
-      </w:r>
-      <w:proofErr w:type="spellEnd"/>
-      <w:r>
-        <w:t xml:space="preserve"> 8.0 dataset for Indonesian language. This dataset consists of sound signals from speech spoken by different Indonesian speakers, along with the actual text transcript each corresponding sound signal. Aside from speech data and its transcripts, in the </w:t>
-      </w:r>
-      <w:proofErr w:type="spellStart"/>
-      <w:r>
-        <w:t>CommonVoice</w:t>
-      </w:r>
-      <w:proofErr w:type="spellEnd"/>
-      <w:r>
-        <w:t xml:space="preserve"> dataset there are additional information about the speaker for each sound signal and transcript pair, which is data that is not needed for training an ASR model. Therefore, this data is deleted, or in other words unused in the next step of the data preparation pipeline. After that, the next step in the data preparation process consists of splitting the training and testing datasets to train and evaluate the model, along with performing data preprocessing so that the data is uniform in shape and type with what the ASR model needs. The data preparation process is visualized in </w:t>
+        <w:t xml:space="preserve">Before the speech recognition model is given sound signals along with its transcripts during training, there are a few steps that must be passed to prepare said data. First, the data is collected from the CommonVoice 8.0 dataset for Indonesian language. This dataset consists of sound signals from speech spoken by different Indonesian speakers, along with the actual text transcript each corresponding sound signal. Aside from speech data and its transcripts, in the CommonVoice dataset there are additional information about the speaker for each sound signal and transcript pair, which is data that is not needed for training an ASR model. Therefore, this data is deleted, or in other words unused in the next step of the data preparation pipeline. After that, the next step in the data preparation process consists of splitting the training and testing datasets to train and evaluate the model, along with performing data preprocessing so that the data is uniform in shape and type with what the ASR model needs. The data preparation process is visualized in </w:t>
       </w:r>
       <w:r>
         <w:fldChar w:fldCharType="begin"/>
@@ -3605,7 +2158,7 @@
                     </pic:cNvPicPr>
                   </pic:nvPicPr>
                   <pic:blipFill>
-                    <a:blip r:embed="rId15" cstate="print">
+                    <a:blip r:embed="rId10" cstate="print">
                       <a:extLst>
                         <a:ext uri="{28A0092B-C50C-407E-A947-70E740481C1C}">
                           <a14:useLocalDpi xmlns:a14="http://schemas.microsoft.com/office/drawing/2010/main" val="0"/>
@@ -3641,11 +2194,11 @@
       <w:pPr>
         <w:pStyle w:val="figurecaption"/>
       </w:pPr>
-      <w:bookmarkStart w:id="11" w:name="_Ref108717163"/>
+      <w:bookmarkStart w:id="7" w:name="_Ref108717163"/>
       <w:r>
         <w:t>Data Preparation Steps</w:t>
       </w:r>
-      <w:bookmarkEnd w:id="11"/>
+      <w:bookmarkEnd w:id="7"/>
     </w:p>
     <w:p>
       <w:pPr>
@@ -3692,15 +2245,7 @@
         <w:jc w:val="both"/>
       </w:pPr>
       <w:r>
-        <w:t xml:space="preserve">This research uses the Datasets library made by the </w:t>
-      </w:r>
-      <w:proofErr w:type="spellStart"/>
-      <w:r>
-        <w:t>HuggingFace</w:t>
-      </w:r>
-      <w:proofErr w:type="spellEnd"/>
-      <w:r>
-        <w:t xml:space="preserve"> team to access the Common Voice 8.0 dataset of Indonesian language </w:t>
+        <w:t xml:space="preserve">This research uses the Datasets library made by the HuggingFace team to access the Common Voice 8.0 dataset of Indonesian language </w:t>
       </w:r>
       <w:r>
         <w:rPr>
@@ -3709,23 +2254,7 @@
         <w:t>[15]</w:t>
       </w:r>
       <w:r>
-        <w:t xml:space="preserve">. This library eases the data collection for datasets which are commonly used, such as </w:t>
-      </w:r>
-      <w:proofErr w:type="spellStart"/>
-      <w:r>
-        <w:t>CommonVoice</w:t>
-      </w:r>
-      <w:proofErr w:type="spellEnd"/>
-      <w:r>
-        <w:t xml:space="preserve">. It accomplishes this by first downloading the dataset to be used and caching in a folder within the computer’s file system, therefore removing the need to redownload the dataset for future uses even for different programs. To download a dataset and cache it for later use, this library exposes the </w:t>
-      </w:r>
-      <w:proofErr w:type="spellStart"/>
-      <w:r>
-        <w:t>load_dataset</w:t>
-      </w:r>
-      <w:proofErr w:type="spellEnd"/>
-      <w:r>
-        <w:t xml:space="preserve"> function, as seen in this example.</w:t>
+        <w:t>. This library eases the data collection for datasets which are commonly used, such as CommonVoice. It accomplishes this by first downloading the dataset to be used and caching in a folder within the computer’s file system, therefore removing the need to redownload the dataset for future uses even for different programs. To download a dataset and cache it for later use, this library exposes the load_dataset function, as seen in this example.</w:t>
       </w:r>
     </w:p>
     <w:p>
@@ -3737,7 +2266,6 @@
         <w:rPr>
           <w:noProof/>
         </w:rPr>
-        <w:lastRenderedPageBreak/>
         <mc:AlternateContent>
           <mc:Choice Requires="wps">
             <w:drawing>
@@ -4511,11 +3039,11 @@
       <w:pPr>
         <w:pStyle w:val="figurecaption"/>
       </w:pPr>
-      <w:bookmarkStart w:id="12" w:name="_Ref108717184"/>
+      <w:bookmarkStart w:id="8" w:name="_Ref108717184"/>
       <w:r>
         <w:t>Code snippet to collect data from the Datasets library</w:t>
       </w:r>
-      <w:bookmarkEnd w:id="12"/>
+      <w:bookmarkEnd w:id="8"/>
     </w:p>
     <w:p>
       <w:pPr>
@@ -4538,31 +3066,7 @@
         <w:fldChar w:fldCharType="end"/>
       </w:r>
       <w:r>
-        <w:t xml:space="preserve"> shows a code snippet that functions to save the </w:t>
-      </w:r>
-      <w:proofErr w:type="spellStart"/>
-      <w:r>
-        <w:t>CommonVoice</w:t>
-      </w:r>
-      <w:proofErr w:type="spellEnd"/>
-      <w:r>
-        <w:t xml:space="preserve"> dataset for Indonesian language with the </w:t>
-      </w:r>
-      <w:proofErr w:type="spellStart"/>
-      <w:r>
-        <w:t>load_dataset</w:t>
-      </w:r>
-      <w:proofErr w:type="spellEnd"/>
-      <w:r>
-        <w:t xml:space="preserve"> function given by the Datasets library. The same function can also be used to divide different subsets of the dataset into splits for training and testing the model, by using the split parameter that dictates which subset of the </w:t>
-      </w:r>
-      <w:proofErr w:type="spellStart"/>
-      <w:r>
-        <w:t>CommonVoice</w:t>
-      </w:r>
-      <w:proofErr w:type="spellEnd"/>
-      <w:r>
-        <w:t xml:space="preserve"> dataset used for each split.</w:t>
+        <w:t xml:space="preserve"> shows a code snippet that functions to save the CommonVoice dataset for Indonesian language with the load_dataset function given by the Datasets library. The same function can also be used to divide different subsets of the dataset into splits for training and testing the model, by using the split parameter that dictates which subset of the CommonVoice dataset used for each split.</w:t>
       </w:r>
     </w:p>
     <w:p>
@@ -4571,7 +3075,11 @@
         <w:jc w:val="both"/>
       </w:pPr>
       <w:r>
-        <w:t xml:space="preserve">Before each pair of sound signals and its transcript can be used for the ASR model, a preprocessing step must be done in advance so that the shape and type of both data types are uniform with what the model needs for its inputs. There are a few preprocessing steps required, which are different for the sound signal (represented as waveform) and transcript data (represented as text). These preprocessing steps are outlined in </w:t>
+        <w:t xml:space="preserve">Before each pair of sound signals and its transcript can be used for the ASR model, a preprocessing step must be done in advance so that the shape and type of both data types are uniform with what the model needs for its inputs. There are a few preprocessing steps required, which are different for the sound signal (represented as waveform) </w:t>
+      </w:r>
+      <w:r>
+        <w:lastRenderedPageBreak/>
+        <w:t xml:space="preserve">and transcript data (represented as text). These preprocessing steps are outlined in </w:t>
       </w:r>
       <w:r>
         <w:fldChar w:fldCharType="begin"/>
@@ -4619,7 +3127,7 @@
                     </pic:cNvPicPr>
                   </pic:nvPicPr>
                   <pic:blipFill>
-                    <a:blip r:embed="rId16">
+                    <a:blip r:embed="rId11">
                       <a:extLst>
                         <a:ext uri="{28A0092B-C50C-407E-A947-70E740481C1C}">
                           <a14:useLocalDpi xmlns:a14="http://schemas.microsoft.com/office/drawing/2010/main" val="0"/>
@@ -4655,11 +3163,11 @@
       <w:pPr>
         <w:pStyle w:val="figurecaption"/>
       </w:pPr>
-      <w:bookmarkStart w:id="13" w:name="_Ref108717196"/>
+      <w:bookmarkStart w:id="9" w:name="_Ref108717196"/>
       <w:r>
         <w:t>Preprocessing steps for the data</w:t>
       </w:r>
-      <w:bookmarkEnd w:id="13"/>
+      <w:bookmarkEnd w:id="9"/>
     </w:p>
     <w:p>
       <w:pPr>
@@ -5817,11 +4325,11 @@
       <w:pPr>
         <w:pStyle w:val="figurecaption"/>
       </w:pPr>
-      <w:bookmarkStart w:id="14" w:name="_Ref108717213"/>
+      <w:bookmarkStart w:id="10" w:name="_Ref108717213"/>
       <w:r>
         <w:t>A code snippet to remove any unnecessary symbols or characters from the transcript data</w:t>
       </w:r>
-      <w:bookmarkEnd w:id="14"/>
+      <w:bookmarkEnd w:id="10"/>
     </w:p>
     <w:p>
       <w:pPr>
@@ -5883,7 +4391,7 @@
                     </pic:cNvPicPr>
                   </pic:nvPicPr>
                   <pic:blipFill>
-                    <a:blip r:embed="rId17">
+                    <a:blip r:embed="rId12">
                       <a:extLst>
                         <a:ext uri="{28A0092B-C50C-407E-A947-70E740481C1C}">
                           <a14:useLocalDpi xmlns:a14="http://schemas.microsoft.com/office/drawing/2010/main" val="0"/>
@@ -5925,11 +4433,11 @@
       <w:pPr>
         <w:pStyle w:val="figurecaption"/>
       </w:pPr>
-      <w:bookmarkStart w:id="15" w:name="_Ref108717222"/>
+      <w:bookmarkStart w:id="11" w:name="_Ref108717222"/>
       <w:r>
         <w:t>An example of content within the Vocabulary File</w:t>
       </w:r>
-      <w:bookmarkEnd w:id="15"/>
+      <w:bookmarkEnd w:id="11"/>
     </w:p>
     <w:p>
       <w:pPr>
@@ -5952,7 +4460,10 @@
         <w:fldChar w:fldCharType="end"/>
       </w:r>
       <w:r>
-        <w:t xml:space="preserve"> shows an example of a Vocabulary File that will be used in the decoding step of the wav2vec 2.0 model. This file consists of each character after the removal of unnecessary symbols within the previous step, which mostly leaves the 26 letters of the alphabet. Aside from these letters, there are also a few directives or references which can be used by the model to better understand the context of speech within the sound signal data. These directives are the “|” symbol which replaces any spaces within the transcript to better differentiate it from “UNK” symbol used by the model for speech which could not be recognized, and the “PAD” symbol which signifies a pause within the speech. The generated Vocabulary File is then stored within the computer, so that it can be used by the model at any time during training, testing, or inference usage. The order of each letter and directive within the Vocabulary File does not matter and will be read the same every time by the model’s tokenizer.</w:t>
+        <w:t xml:space="preserve"> shows an example of a Vocabulary File that will be used in the decoding step of the wav2vec 2.0 model. This file consists of each character after the removal of unnecessary symbols within the previous step, which mostly leaves the 26 letters of the alphabet. Aside from these letters, there are also a few directives or references </w:t>
+      </w:r>
+      <w:r>
+        <w:t>which can be used by the model to better understand the context of speech within the sound signal data. These directives are the “|” symbol which replaces any spaces within the transcript to better differentiate it from “UNK” symbol used by the model for speech which could not be recognized, and the “PAD” symbol which signifies a pause within the speech. The generated Vocabulary File is then stored within the computer, so that it can be used by the model at any time during training, testing, or inference usage. The order of each letter and directive within the Vocabulary File does not matter and will be read the same every time by the model’s tokenizer.</w:t>
       </w:r>
     </w:p>
     <w:p>
@@ -6178,11 +4689,11 @@
       <w:pPr>
         <w:pStyle w:val="figurecaption"/>
       </w:pPr>
-      <w:bookmarkStart w:id="16" w:name="_Ref108717230"/>
+      <w:bookmarkStart w:id="12" w:name="_Ref108717230"/>
       <w:r>
         <w:t>A code snippet to convert the sampling rate of the data</w:t>
       </w:r>
-      <w:bookmarkEnd w:id="16"/>
+      <w:bookmarkEnd w:id="12"/>
     </w:p>
     <w:p>
       <w:pPr>
@@ -6205,23 +4716,7 @@
         <w:fldChar w:fldCharType="end"/>
       </w:r>
       <w:r>
-        <w:t xml:space="preserve"> shows the process to convert the sampling rate of the sound signal data using the </w:t>
-      </w:r>
-      <w:proofErr w:type="spellStart"/>
-      <w:r>
-        <w:t>cast_column</w:t>
-      </w:r>
-      <w:proofErr w:type="spellEnd"/>
-      <w:r>
-        <w:t xml:space="preserve"> functions provided by the Datasets library. The conversion of sampling rate is the only preprocessing step that is done on the sound signal data, which is done to reduce the dimension of said data so that the model can process it easier and quicker. In the </w:t>
-      </w:r>
-      <w:proofErr w:type="spellStart"/>
-      <w:r>
-        <w:t>CommonVoice</w:t>
-      </w:r>
-      <w:proofErr w:type="spellEnd"/>
-      <w:r>
-        <w:t xml:space="preserve"> 8.0 dataset for Indonesian language, a sampling rate value of 48 kHz is used to capture the original continuous sound signal, which in this preprocessing step is converted to 16 kHz or only sampling one of three data points from the original signal.</w:t>
+        <w:t xml:space="preserve"> shows the process to convert the sampling rate of the sound signal data using the cast_column functions provided by the Datasets library. The conversion of sampling rate is the only preprocessing step that is done on the sound signal data, which is done to reduce the dimension of said data so that the model can process it easier and quicker. In the CommonVoice 8.0 dataset for Indonesian language, a sampling rate value of 48 kHz is used to capture the original continuous sound signal, which in this preprocessing step is converted to 16 kHz or only sampling one of three data points from the original signal.</w:t>
       </w:r>
     </w:p>
     <w:p>
@@ -6241,39 +4736,36 @@
         <w:jc w:val="both"/>
       </w:pPr>
       <w:r>
-        <w:t xml:space="preserve">After finishing the data preparation steps with steps such as collection and preprocessing of data, the data produced should consist of pairs of sound signals with its transcript, both with the correct shape and type needed by the model. If so, then the data is ready to be fed for the model’s training process. An overview of this training process consists of grouping the data into batches, then using the sound signal data to generate a predicted transcript text for each batch and calculating the loss or the </w:t>
-      </w:r>
-      <w:r>
+        <w:t xml:space="preserve">After finishing the data preparation steps with steps such as collection and preprocessing of data, the data produced should consist of pairs of sound signals with its transcript, both with the correct shape and type needed by the model. If so, then the data is ready to be fed for the model’s training process. An overview of this training process consists of grouping the data into batches, then using the sound signal data to generate a predicted transcript text for each batch and calculating the loss or the difference between the transcript text predicted by the model from the actual transcript text for each sound signal. Then, the model undergoes a validation process after a set number of steps or an amount of training data, to determine which model will be stored in the computer depending on its performance. Both the training and validation process are conducted several more times in a loop as illustrated in </w:t>
+      </w:r>
+      <w:r>
+        <w:fldChar w:fldCharType="begin"/>
+      </w:r>
+      <w:r>
+        <w:instrText xml:space="preserve"> REF _Ref108717244 \r \h </w:instrText>
+      </w:r>
+      <w:r>
+        <w:fldChar w:fldCharType="separate"/>
+      </w:r>
+      <w:r>
+        <w:t>Fig. 17</w:t>
+      </w:r>
+      <w:r>
+        <w:fldChar w:fldCharType="end"/>
+      </w:r>
+      <w:r>
+        <w:t xml:space="preserve">, so long as the model hasn’t reached its maximum steps or the early stopping criteria isn’t met. </w:t>
+      </w:r>
+    </w:p>
+    <w:p>
+      <w:pPr>
+        <w:jc w:val="both"/>
+      </w:pPr>
+      <w:r>
+        <w:rPr>
+          <w:noProof/>
+        </w:rPr>
         <w:lastRenderedPageBreak/>
-        <w:t xml:space="preserve">difference between the transcript text predicted by the model from the actual transcript text for each sound signal. Then, the model undergoes a validation process after a set number of steps or an amount of training data, to determine which model will be stored in the computer depending on its performance. Both the training and validation process are conducted several more times in a loop as illustrated in </w:t>
-      </w:r>
-      <w:r>
-        <w:fldChar w:fldCharType="begin"/>
-      </w:r>
-      <w:r>
-        <w:instrText xml:space="preserve"> REF _Ref108717244 \r \h </w:instrText>
-      </w:r>
-      <w:r>
-        <w:fldChar w:fldCharType="separate"/>
-      </w:r>
-      <w:r>
-        <w:t>Fig. 17</w:t>
-      </w:r>
-      <w:r>
-        <w:fldChar w:fldCharType="end"/>
-      </w:r>
-      <w:r>
-        <w:t xml:space="preserve">, so long as the model hasn’t reached its maximum steps or the early stopping criteria isn’t met. </w:t>
-      </w:r>
-    </w:p>
-    <w:p>
-      <w:pPr>
-        <w:jc w:val="both"/>
-      </w:pPr>
-      <w:r>
-        <w:rPr>
-          <w:noProof/>
-        </w:rPr>
         <w:drawing>
           <wp:inline distT="0" distB="0" distL="0" distR="0" wp14:anchorId="277FE140" wp14:editId="54E0C64F">
             <wp:extent cx="2981325" cy="2524125"/>
@@ -6292,7 +4784,7 @@
                     </pic:cNvPicPr>
                   </pic:nvPicPr>
                   <pic:blipFill>
-                    <a:blip r:embed="rId18" cstate="print">
+                    <a:blip r:embed="rId13" cstate="print">
                       <a:extLst>
                         <a:ext uri="{28A0092B-C50C-407E-A947-70E740481C1C}">
                           <a14:useLocalDpi xmlns:a14="http://schemas.microsoft.com/office/drawing/2010/main" val="0"/>
@@ -6328,11 +4820,11 @@
       <w:pPr>
         <w:pStyle w:val="figurecaption"/>
       </w:pPr>
-      <w:bookmarkStart w:id="17" w:name="_Ref108717244"/>
+      <w:bookmarkStart w:id="13" w:name="_Ref108717244"/>
       <w:r>
         <w:t>Schema of the training process for the wav2vec 2.0 model</w:t>
       </w:r>
-      <w:bookmarkEnd w:id="17"/>
+      <w:bookmarkEnd w:id="13"/>
     </w:p>
     <w:p>
       <w:pPr>
@@ -6364,18 +4856,7 @@
         <w:jc w:val="both"/>
       </w:pPr>
       <w:r>
-        <w:t xml:space="preserve">The training process for the wav2vec 2.0 model consists of two phases, that is the training phase and the validation phase, which correlates to the datasets used in each of the phases. In the training phase, a subset the </w:t>
-      </w:r>
-      <w:proofErr w:type="spellStart"/>
-      <w:r>
-        <w:t>CommonVoice</w:t>
-      </w:r>
-      <w:proofErr w:type="spellEnd"/>
-      <w:r>
-        <w:t xml:space="preserve"> 8.0 dataset for Indonesian language is used, consisting of only the train and dev splits (about 30% of the total data). In this phase, the model processes the data then predicts the text translation from the sound signal of speech utterances, then calculates the loss given by that prediction in relation to the actual text transcript from the dataset. The function of this phase is to find the weight values that are most precise for the model to perform speech recognition and generate the corresponding transcript text. The change of weights is dictated by the learning rate hyperparameter that is set before the training process. A learning rate that is too large will result in the weights of the wav2vec 2.0 model having frequent large changes and become too unstable, which leads to not finding the optimal weight values that produce the highest accuracy for the model. Conversely, a learning rate that is too small will result in very slow </w:t>
-      </w:r>
-      <w:r>
-        <w:t>training times due to the miniscule changes that happen to the weight values during each iteration.</w:t>
+        <w:t>The training process for the wav2vec 2.0 model consists of two phases, that is the training phase and the validation phase, which correlates to the datasets used in each of the phases. In the training phase, a subset the CommonVoice 8.0 dataset for Indonesian language is used, consisting of only the train and dev splits (about 30% of the total data). In this phase, the model processes the data then predicts the text translation from the sound signal of speech utterances, then calculates the loss given by that prediction in relation to the actual text transcript from the dataset. The function of this phase is to find the weight values that are most precise for the model to perform speech recognition and generate the corresponding transcript text. The change of weights is dictated by the learning rate hyperparameter that is set before the training process. A learning rate that is too large will result in the weights of the wav2vec 2.0 model having frequent large changes and become too unstable, which leads to not finding the optimal weight values that produce the highest accuracy for the model. Conversely, a learning rate that is too small will result in very slow training times due to the miniscule changes that happen to the weight values during each iteration.</w:t>
       </w:r>
     </w:p>
     <w:p>
@@ -6384,15 +4865,10 @@
         <w:jc w:val="both"/>
       </w:pPr>
       <w:r>
-        <w:t xml:space="preserve">The second phase of this training process for the wav2vec 2.0 model, the validation phase, is not conducted on each step, but only after a certain number of steps. This phase uses a different subset of the </w:t>
-      </w:r>
-      <w:proofErr w:type="spellStart"/>
-      <w:r>
-        <w:t>CommonVoice</w:t>
-      </w:r>
-      <w:proofErr w:type="spellEnd"/>
-      <w:r>
-        <w:t xml:space="preserve"> 8.0 dataset for the Indonesian language, which is the test split (14% of total data). The validation phase is used to check on the weights that are set during the training phase for a dataset which is not learned by the model before, by calculating the loss from the transcript predictions from sound signals given by the new dataset. Aside from that, this phase is also used to calculate the overall WER to determine the overall performance of the current wav2vec 2.0 model when performing speech recognition to generate the text transcript given a sound signal. If the performance of the model is better than the performance from the last validation phase, then the model will be stored in the computer so that it can be used for an ASR system.</w:t>
+        <w:t xml:space="preserve">The second phase of this training process for the wav2vec 2.0 model, the validation phase, is not conducted on each step, but only after a certain number of steps. This phase uses a different subset of the CommonVoice 8.0 dataset for the Indonesian language, which is the test split (14% of total data). The validation phase is used to check on the weights that are set during the training phase for a dataset which is not learned by the model before, by </w:t>
+      </w:r>
+      <w:r>
+        <w:t>calculating the loss from the transcript predictions from sound signals given by the new dataset. Aside from that, this phase is also used to calculate the overall WER to determine the overall performance of the current wav2vec 2.0 model when performing speech recognition to generate the text transcript given a sound signal. If the performance of the model is better than the performance from the last validation phase, then the model will be stored in the computer so that it can be used for an ASR system.</w:t>
       </w:r>
     </w:p>
     <w:p>
@@ -6421,15 +4897,7 @@
         <w:jc w:val="both"/>
       </w:pPr>
       <w:r>
-        <w:t xml:space="preserve">The planned scenario used to evaluate the wav2vec 2.0 model consists of loading the model into the GPU, then performing an inference test by predicting each sound signal from the test split of the </w:t>
-      </w:r>
-      <w:proofErr w:type="spellStart"/>
-      <w:r>
-        <w:t>CommonVoice</w:t>
-      </w:r>
-      <w:proofErr w:type="spellEnd"/>
-      <w:r>
-        <w:t xml:space="preserve"> 8.0 dataset for Indonesian language. From this prediction outputs a vector of values that is then decoded by the model into text form, similar to the actual transcript from the dataset. Each of the predicted text is then compared to the actual transcript from the dataset. Lastly, to determine the model’s performance, the overall WER is calculated from the comparison of predicted transcript and the actual transcript from the dataset by calculating the WER for each sentence and computing the average from the dataset.</w:t>
+        <w:t>The planned scenario used to evaluate the wav2vec 2.0 model consists of loading the model into the GPU, then performing an inference test by predicting each sound signal from the test split of the CommonVoice 8.0 dataset for Indonesian language. From this prediction outputs a vector of values that is then decoded by the model into text form, similar to the actual transcript from the dataset. Each of the predicted text is then compared to the actual transcript from the dataset. Lastly, to determine the model’s performance, the overall WER is calculated from the comparison of predicted transcript and the actual transcript from the dataset by calculating the WER for each sentence and computing the average from the dataset.</w:t>
       </w:r>
     </w:p>
     <w:p>
@@ -6471,65 +4939,51 @@
         <w:rPr>
           <w:lang w:val="en-US"/>
         </w:rPr>
-        <w:t xml:space="preserve">system to be implemented, evaluated, and optimized consists of the wav2vec 2.0 XLSR-53 that is further trained through the fine-tuning process with data from the </w:t>
-      </w:r>
-      <w:proofErr w:type="spellStart"/>
-      <w:r>
-        <w:rPr>
-          <w:lang w:val="en-US"/>
-        </w:rPr>
-        <w:t>CommonVoice</w:t>
-      </w:r>
-      <w:proofErr w:type="spellEnd"/>
-      <w:r>
-        <w:rPr>
-          <w:lang w:val="en-US"/>
-        </w:rPr>
-        <w:t xml:space="preserve"> 8.0 dataset for Indonesian language. First, the wav2vec 2.0 model is compared to another Deep Neural Network model to gain perspective as to how the wav2vec 2.0 model performs in recognizing </w:t>
+        <w:t>system to be implemented, evaluated, and optimized consists of the wav2vec 2.0 XLSR-53 that is further trained through the fine-tuning process with data from the CommonVoice 8.0 dataset for Indonesian language. First, the wav2vec 2.0 model is compared to another Deep Neural Network model to gain perspective as to how the wav2vec 2.0 model performs in recognizing speech of Indonesian language. Due to the constraints from the hardware used for this research, the batch size set for training and testing the model is 4, as the largest value that can be processed by the GPU.</w:t>
+      </w:r>
+    </w:p>
+    <w:p>
+      <w:pPr>
+        <w:pStyle w:val="BodyText"/>
+        <w:rPr>
+          <w:lang w:val="en-US"/>
+        </w:rPr>
+      </w:pPr>
+      <w:r>
+        <w:rPr>
+          <w:lang w:val="en-US"/>
+        </w:rPr>
+        <w:t xml:space="preserve">For the comparison, this research uses a Deep Neural Network model that is commonly used in ASR systems, a Bidirectional Long Short-Term Memory (LSTM) that uses a Convolutional Neural Network (CNN) to perform feature extraction </w:t>
+      </w:r>
+      <w:r>
+        <w:rPr>
+          <w:noProof/>
+        </w:rPr>
+        <w:t>[16]</w:t>
+      </w:r>
+      <w:r>
+        <w:rPr>
+          <w:lang w:val="en-US"/>
+        </w:rPr>
+        <w:t xml:space="preserve">. The Bidirectional CNN-LSTM model slightly differs from the wav2vec 2.0 model, where the </w:t>
       </w:r>
       <w:r>
         <w:rPr>
           <w:lang w:val="en-US"/>
         </w:rPr>
         <w:lastRenderedPageBreak/>
-        <w:t>speech of Indonesian language. Due to the constraints from the hardware used for this research, the batch size set for training and testing the model is 4, as the largest value that can be processed by the GPU.</w:t>
-      </w:r>
-    </w:p>
-    <w:p>
-      <w:pPr>
-        <w:pStyle w:val="BodyText"/>
-        <w:rPr>
-          <w:lang w:val="en-US"/>
-        </w:rPr>
-      </w:pPr>
-      <w:r>
-        <w:rPr>
-          <w:lang w:val="en-US"/>
-        </w:rPr>
-        <w:t xml:space="preserve">For the comparison, this research uses a Deep Neural Network model that is commonly used in ASR systems, a Bidirectional Long Short-Term Memory (LSTM) that uses a Convolutional Neural Network (CNN) to perform feature extraction </w:t>
-      </w:r>
-      <w:r>
-        <w:rPr>
-          <w:noProof/>
-        </w:rPr>
-        <w:t>[16]</w:t>
-      </w:r>
-      <w:r>
-        <w:rPr>
-          <w:lang w:val="en-US"/>
-        </w:rPr>
-        <w:t>. The Bidirectional CNN-LSTM model slightly differs from the wav2vec 2.0 model, where the CNN-LSTM model doesn’t process raw sound signal data as waveforms, but uses Mel-Frequency Cepstral Coefficients (MFCC) to generate 40 feature input vectors that each corresponds to 25 milliseconds of sound signal data. The architecture of this model consists of 3 Convolutional Layers, each with 32x32 input and output dimensions, kernel size (3, 3, 3), stride (3, 11, 1) and are arranged consecutively as a Convolutional Neural Network to further extract the features generated by MFCC. Once feature extraction is applied, the vector representation of sound signal features is fed into the LSTM network which consists of 512 hidden neurons. The output of this LSTM classifies sound signal representations into the 28 possible labels, with the composition of 26 letters, one space character, and one blank character for padding.</w:t>
+        <w:t>CNN-LSTM model doesn’t process raw sound signal data as waveforms, but uses Mel-Frequency Cepstral Coefficients (MFCC) to generate 40 feature input vectors that each corresponds to 25 milliseconds of sound signal data. The architecture of this model consists of 3 Convolutional Layers, each with 32x32 input and output dimensions, kernel size (3, 3, 3), stride (3, 11, 1) and are arranged consecutively as a Convolutional Neural Network to further extract the features generated by MFCC. Once feature extraction is applied, the vector representation of sound signal features is fed into the LSTM network which consists of 512 hidden neurons. The output of this LSTM classifies sound signal representations into the 28 possible labels, with the composition of 26 letters, one space character, and one blank character for padding.</w:t>
       </w:r>
     </w:p>
     <w:p>
       <w:pPr>
         <w:pStyle w:val="tablehead"/>
       </w:pPr>
-      <w:bookmarkStart w:id="18" w:name="_Ref108647256"/>
+      <w:bookmarkStart w:id="14" w:name="_Ref108647256"/>
       <w:r>
         <w:t>Computer Specifications</w:t>
       </w:r>
-      <w:bookmarkEnd w:id="18"/>
+      <w:bookmarkEnd w:id="14"/>
     </w:p>
     <w:tbl>
       <w:tblPr>
@@ -7079,7 +5533,6 @@
                 <w:bCs w:val="0"/>
               </w:rPr>
             </w:pPr>
-            <w:proofErr w:type="spellStart"/>
             <w:r>
               <w:rPr>
                 <w:b w:val="0"/>
@@ -7087,7 +5540,6 @@
               </w:rPr>
               <w:t>Conda</w:t>
             </w:r>
-            <w:proofErr w:type="spellEnd"/>
           </w:p>
         </w:tc>
         <w:tc>
@@ -7151,7 +5603,6 @@
                 <w:bCs w:val="0"/>
               </w:rPr>
             </w:pPr>
-            <w:proofErr w:type="spellStart"/>
             <w:r>
               <w:rPr>
                 <w:b w:val="0"/>
@@ -7159,7 +5610,6 @@
               </w:rPr>
               <w:t>PyTorch</w:t>
             </w:r>
-            <w:proofErr w:type="spellEnd"/>
           </w:p>
         </w:tc>
         <w:tc>
@@ -7363,53 +5813,35 @@
                 <w:bCs w:val="0"/>
               </w:rPr>
             </w:pPr>
-            <w:proofErr w:type="spellStart"/>
             <w:r>
               <w:rPr>
                 <w:b w:val="0"/>
                 <w:bCs w:val="0"/>
               </w:rPr>
-              <w:t>Intergrated</w:t>
+              <w:t>Intergrated Development Environment (IDE)</w:t>
             </w:r>
-            <w:proofErr w:type="spellEnd"/>
-            <w:r>
+          </w:p>
+        </w:tc>
+        <w:tc>
+          <w:tcPr>
+            <w:tcW w:w="1843" w:type="dxa"/>
+            <w:vAlign w:val="center"/>
+          </w:tcPr>
+          <w:p>
+            <w:pPr>
+              <w:pStyle w:val="tablecolhead"/>
+              <w:jc w:val="left"/>
               <w:rPr>
                 <w:b w:val="0"/>
                 <w:bCs w:val="0"/>
               </w:rPr>
-              <w:t xml:space="preserve"> Development Environment (IDE)</w:t>
-            </w:r>
-          </w:p>
-        </w:tc>
-        <w:tc>
-          <w:tcPr>
-            <w:tcW w:w="1843" w:type="dxa"/>
-            <w:vAlign w:val="center"/>
-          </w:tcPr>
-          <w:p>
-            <w:pPr>
-              <w:pStyle w:val="tablecolhead"/>
-              <w:jc w:val="left"/>
+            </w:pPr>
+            <w:r>
               <w:rPr>
                 <w:b w:val="0"/>
                 <w:bCs w:val="0"/>
               </w:rPr>
-            </w:pPr>
-            <w:proofErr w:type="spellStart"/>
-            <w:r>
-              <w:rPr>
-                <w:b w:val="0"/>
-                <w:bCs w:val="0"/>
-              </w:rPr>
-              <w:t>Jupyter</w:t>
-            </w:r>
-            <w:proofErr w:type="spellEnd"/>
-            <w:r>
-              <w:rPr>
-                <w:b w:val="0"/>
-                <w:bCs w:val="0"/>
-              </w:rPr>
-              <w:t xml:space="preserve"> Notebook 6.4.11</w:t>
+              <w:t>Jupyter Notebook 6.4.11</w:t>
             </w:r>
           </w:p>
         </w:tc>
@@ -7498,21 +5930,7 @@
         <w:rPr>
           <w:lang w:val="en-US"/>
         </w:rPr>
-        <w:t>There are two main scenarios used to evaluate the wav2vec 2.0 model, the first being evaluating the overall performance of the wav2vec 2.0 XLSR-53 model and how it compares to a CNN-</w:t>
-      </w:r>
-      <w:proofErr w:type="spellStart"/>
-      <w:r>
-        <w:rPr>
-          <w:lang w:val="en-US"/>
-        </w:rPr>
-        <w:t>BiLSTM</w:t>
-      </w:r>
-      <w:proofErr w:type="spellEnd"/>
-      <w:r>
-        <w:rPr>
-          <w:lang w:val="en-US"/>
-        </w:rPr>
-        <w:t xml:space="preserve"> model that is used in </w:t>
+        <w:t xml:space="preserve">There are two main scenarios used to evaluate the wav2vec 2.0 model, the first being evaluating the overall performance of the wav2vec 2.0 XLSR-53 model and how it compares to a CNN-BiLSTM model that is used in </w:t>
       </w:r>
       <w:r>
         <w:rPr>
@@ -7524,27 +5942,13 @@
         <w:rPr>
           <w:lang w:val="en-US"/>
         </w:rPr>
-        <w:t xml:space="preserve">. In the training process of both models, the amount of data used are the same to compare both models within the same context. After the comparison between the two models is </w:t>
-      </w:r>
-      <w:r>
-        <w:rPr>
-          <w:lang w:val="en-US"/>
-        </w:rPr>
-        <w:t xml:space="preserve">finished, then this research also evaluates the wav2vec 2.0 XLSR-53 model internally, by comparing different configurations of the wav2vec 2.0 model which results the best accuracy in the context of recognizing speech for the Indonesian language. For all of the experiments done in each evaluation scenario, the dataset used is the test split from the </w:t>
-      </w:r>
-      <w:proofErr w:type="spellStart"/>
-      <w:r>
-        <w:rPr>
-          <w:lang w:val="en-US"/>
-        </w:rPr>
-        <w:t>CommonVoice</w:t>
-      </w:r>
-      <w:proofErr w:type="spellEnd"/>
-      <w:r>
-        <w:rPr>
-          <w:lang w:val="en-US"/>
-        </w:rPr>
-        <w:t xml:space="preserve"> 8.0 dataset for Indonesian language. Aside from that, all experiments are repeated 5 times, with the average and standard deviation of those experiments are used as the result of each experiment, to make sure that the result is repeatable and consistent.</w:t>
+        <w:t xml:space="preserve">. In the training process of both models, the amount of data used are the same to compare both models within the same context. After the comparison between the two models is finished, then this research also evaluates the wav2vec 2.0 XLSR-53 model internally, by comparing different configurations of the wav2vec 2.0 model which results the best accuracy in the context of recognizing speech for the Indonesian language. For all of the experiments done in each evaluation scenario, the dataset used is the test split from the CommonVoice 8.0 dataset for Indonesian language. Aside from that, all experiments are repeated 5 times, with the average and standard deviation of those </w:t>
+      </w:r>
+      <w:r>
+        <w:rPr>
+          <w:lang w:val="en-US"/>
+        </w:rPr>
+        <w:t>experiments are used as the result of each experiment, to make sure that the result is repeatable and consistent.</w:t>
       </w:r>
     </w:p>
     <w:p>
@@ -7558,21 +5962,7 @@
         <w:rPr>
           <w:lang w:val="en-US"/>
         </w:rPr>
-        <w:t>There are two main criteria used to evaluate and compare the wav2vec XLSR-53 model with the CNN-</w:t>
-      </w:r>
-      <w:proofErr w:type="spellStart"/>
-      <w:r>
-        <w:rPr>
-          <w:lang w:val="en-US"/>
-        </w:rPr>
-        <w:t>BiLSTM</w:t>
-      </w:r>
-      <w:proofErr w:type="spellEnd"/>
-      <w:r>
-        <w:rPr>
-          <w:lang w:val="en-US"/>
-        </w:rPr>
-        <w:t xml:space="preserve"> model. The first and most important criteria is the WER that illustrates the performance of both models when performing inference and generating text from a sound signal. The WER of both models needs to be evaluated because to eventually implement the model in an ASR system, the system must yield high accuracy from the speech to text process, which is equivalent to a low WER value. When evaluating this criterion, how much data used to train each model needs to be noted, because it affects how well the model performs when learning a low-resource language such as Indonesian.</w:t>
+        <w:t>There are two main criteria used to evaluate and compare the wav2vec XLSR-53 model with the CNN-BiLSTM model. The first and most important criteria is the WER that illustrates the performance of both models when performing inference and generating text from a sound signal. The WER of both models needs to be evaluated because to eventually implement the model in an ASR system, the system must yield high accuracy from the speech to text process, which is equivalent to a low WER value. When evaluating this criterion, how much data used to train each model needs to be noted, because it affects how well the model performs when learning a low-resource language such as Indonesian.</w:t>
       </w:r>
     </w:p>
     <w:p>
@@ -7761,28 +6151,7 @@
         <w:rPr>
           <w:lang w:val="en-US"/>
         </w:rPr>
-        <w:t xml:space="preserve">From the scenarios that are mentioned in the previous chapters concerning the evaluating and comparison of the wav2vec model, there are two experiments conducted </w:t>
-      </w:r>
-      <w:r>
-        <w:rPr>
-          <w:lang w:val="en-US"/>
-        </w:rPr>
-        <w:lastRenderedPageBreak/>
-        <w:t>which tests both the wav2vec 2.0 XLSR-53 and CNN-</w:t>
-      </w:r>
-      <w:proofErr w:type="spellStart"/>
-      <w:r>
-        <w:rPr>
-          <w:lang w:val="en-US"/>
-        </w:rPr>
-        <w:t>BiLSTM</w:t>
-      </w:r>
-      <w:proofErr w:type="spellEnd"/>
-      <w:r>
-        <w:rPr>
-          <w:lang w:val="en-US"/>
-        </w:rPr>
-        <w:t xml:space="preserve"> models with and without a Language Model.</w:t>
+        <w:t>From the scenarios that are mentioned in the previous chapters concerning the evaluating and comparison of the wav2vec model, there are two experiments conducted which tests both the wav2vec 2.0 XLSR-53 and CNN-BiLSTM models with and without a Language Model.</w:t>
       </w:r>
     </w:p>
     <w:p>
@@ -7796,21 +6165,7 @@
         <w:rPr>
           <w:lang w:val="en-US"/>
         </w:rPr>
-        <w:t>In the first experiment, the wav2vec 2.0 model is compared against the CNN-</w:t>
-      </w:r>
-      <w:proofErr w:type="spellStart"/>
-      <w:r>
-        <w:rPr>
-          <w:lang w:val="en-US"/>
-        </w:rPr>
-        <w:t>BiLSTM</w:t>
-      </w:r>
-      <w:proofErr w:type="spellEnd"/>
-      <w:r>
-        <w:rPr>
-          <w:lang w:val="en-US"/>
-        </w:rPr>
-        <w:t xml:space="preserve"> model used as a baseline. During this experiment, there are a few hyperparameters set for the wav2vec 2.0 model such as the model’s learning rate set at </w:t>
+        <w:t xml:space="preserve">In the first experiment, the wav2vec 2.0 model is compared against the CNN-BiLSTM model used as a baseline. During this experiment, there are a few hyperparameters set for the wav2vec 2.0 model such as the model’s learning rate set at </w:t>
       </w:r>
       <m:oMath>
         <m:sSup>
@@ -7844,46 +6199,25 @@
         <w:rPr>
           <w:lang w:val="en-US"/>
         </w:rPr>
-        <w:t xml:space="preserve"> and batch size at 4. During the training process, the wav2vec 2.0 model learns from labeled data pairs of sound signals and text transcript data from 8.000 samples taken from the train and dev splits of the CommonVoice 8.0 dataset for Indonesian language. The CNN-</w:t>
-      </w:r>
-      <w:proofErr w:type="spellStart"/>
-      <w:r>
-        <w:rPr>
-          <w:lang w:val="en-US"/>
-        </w:rPr>
-        <w:t>BiLSTM</w:t>
-      </w:r>
-      <w:proofErr w:type="spellEnd"/>
-      <w:r>
-        <w:rPr>
-          <w:lang w:val="en-US"/>
-        </w:rPr>
-        <w:t xml:space="preserve"> models is also trained using the same amount of data, along with the addition of samples from the other split in the </w:t>
-      </w:r>
-      <w:proofErr w:type="spellStart"/>
-      <w:r>
-        <w:rPr>
-          <w:lang w:val="en-US"/>
-        </w:rPr>
-        <w:t>CommonVoice</w:t>
-      </w:r>
-      <w:proofErr w:type="spellEnd"/>
-      <w:r>
-        <w:rPr>
-          <w:lang w:val="en-US"/>
-        </w:rPr>
-        <w:t xml:space="preserve"> 8.0 dataset which results in an estimated 50.000 samples of pairs of sound signals and their equivalent text transcript. This purpose of these experiments is to show and compare the performance of the wav2vec 2.0 model in learning speech recognition from a low resource language to another model which in the past requires a larger magnitude amount of data. The trial which uses 50.000 samples of sound signal and text transcript data is not conducted for the wav2vec 2.0 model, due to the Virtual RAM constraints of the GPU that could not accommodate the high memory requirements of the wav2vec 2.0 model. Below are the results from this experiment:</w:t>
+        <w:t xml:space="preserve"> and batch size at 4. During the training process, the wav2vec 2.0 model learns from labeled data pairs of sound signals and text transcript data </w:t>
+      </w:r>
+      <w:r>
+        <w:rPr>
+          <w:lang w:val="en-US"/>
+        </w:rPr>
+        <w:lastRenderedPageBreak/>
+        <w:t>from 8.000 samples taken from the train and dev splits of the CommonVoice 8.0 dataset for Indonesian language. The CNN-BiLSTM models is also trained using the same amount of data, along with the addition of samples from the other split in the CommonVoice 8.0 dataset which results in an estimated 50.000 samples of pairs of sound signals and their equivalent text transcript. This purpose of these experiments is to show and compare the performance of the wav2vec 2.0 model in learning speech recognition from a low resource language to another model which in the past requires a larger magnitude amount of data. The trial which uses 50.000 samples of sound signal and text transcript data is not conducted for the wav2vec 2.0 model, due to the Virtual RAM constraints of the GPU that could not accommodate the high memory requirements of the wav2vec 2.0 model. Below are the results from this experiment:</w:t>
       </w:r>
     </w:p>
     <w:p>
       <w:pPr>
         <w:pStyle w:val="tablehead"/>
       </w:pPr>
-      <w:bookmarkStart w:id="19" w:name="_Ref108649720"/>
+      <w:bookmarkStart w:id="15" w:name="_Ref108649720"/>
       <w:r>
         <w:t>The WER Result From the wav2vec 2.0 XLSR-53 and CNN-BiLSTM Models</w:t>
       </w:r>
-      <w:bookmarkEnd w:id="19"/>
+      <w:bookmarkEnd w:id="15"/>
     </w:p>
     <w:tbl>
       <w:tblPr>
@@ -7981,17 +6315,8 @@
                 <w:b w:val="0"/>
                 <w:bCs w:val="0"/>
               </w:rPr>
-              <w:t>CNN-</w:t>
+              <w:t>CNN-BiLSTM</w:t>
             </w:r>
-            <w:proofErr w:type="spellStart"/>
-            <w:r>
-              <w:rPr>
-                <w:b w:val="0"/>
-                <w:bCs w:val="0"/>
-              </w:rPr>
-              <w:t>BiLSTM</w:t>
-            </w:r>
-            <w:proofErr w:type="spellEnd"/>
           </w:p>
         </w:tc>
         <w:tc>
@@ -8332,63 +6657,7 @@
         <w:rPr>
           <w:lang w:val="en-US"/>
         </w:rPr>
-        <w:t>shows that the wav2vec 2.0 XLSR-53 model significantly outperforms the CNN-</w:t>
-      </w:r>
-      <w:proofErr w:type="spellStart"/>
-      <w:r>
-        <w:rPr>
-          <w:lang w:val="en-US"/>
-        </w:rPr>
-        <w:t>BiLSTM</w:t>
-      </w:r>
-      <w:proofErr w:type="spellEnd"/>
-      <w:r>
-        <w:rPr>
-          <w:lang w:val="en-US"/>
-        </w:rPr>
-        <w:t xml:space="preserve"> model commonly used in previous ASR systems. The wav2vec 2.0 model yields a WER of 25,65%, a difference of 30% against the CNN-</w:t>
-      </w:r>
-      <w:proofErr w:type="spellStart"/>
-      <w:r>
-        <w:rPr>
-          <w:lang w:val="en-US"/>
-        </w:rPr>
-        <w:t>BiLSTM</w:t>
-      </w:r>
-      <w:proofErr w:type="spellEnd"/>
-      <w:r>
-        <w:rPr>
-          <w:lang w:val="en-US"/>
-        </w:rPr>
-        <w:t xml:space="preserve"> model, but requires a lot less amount of labeled data. When both models are compared with the same amount of labeled data, then the results clearly show that the wav2vec 2.0 model also significantly outperforms the CNN-</w:t>
-      </w:r>
-      <w:proofErr w:type="spellStart"/>
-      <w:r>
-        <w:rPr>
-          <w:lang w:val="en-US"/>
-        </w:rPr>
-        <w:t>BiLSTM</w:t>
-      </w:r>
-      <w:proofErr w:type="spellEnd"/>
-      <w:r>
-        <w:rPr>
-          <w:lang w:val="en-US"/>
-        </w:rPr>
-        <w:t xml:space="preserve"> model which yields a WER of 93%. The results from the CNN-</w:t>
-      </w:r>
-      <w:proofErr w:type="spellStart"/>
-      <w:r>
-        <w:rPr>
-          <w:lang w:val="en-US"/>
-        </w:rPr>
-        <w:t>BiLSTM</w:t>
-      </w:r>
-      <w:proofErr w:type="spellEnd"/>
-      <w:r>
-        <w:rPr>
-          <w:lang w:val="en-US"/>
-        </w:rPr>
-        <w:t xml:space="preserve"> models when trained with 8000 samples of labeled data are too high to be integrated in an ASR model and will most likely result in poor performance for the overall system.</w:t>
+        <w:t>shows that the wav2vec 2.0 XLSR-53 model significantly outperforms the CNN-BiLSTM model commonly used in previous ASR systems. The wav2vec 2.0 model yields a WER of 25,65%, a difference of 30% against the CNN-BiLSTM model, but requires a lot less amount of labeled data. When both models are compared with the same amount of labeled data, then the results clearly show that the wav2vec 2.0 model also significantly outperforms the CNN-BiLSTM model which yields a WER of 93%. The results from the CNN-BiLSTM models when trained with 8000 samples of labeled data are too high to be integrated in an ASR model and will most likely result in poor performance for the overall system.</w:t>
       </w:r>
     </w:p>
     <w:p>
@@ -8402,21 +6671,7 @@
         <w:rPr>
           <w:lang w:val="en-US"/>
         </w:rPr>
-        <w:t>The ability of the wav2vec 2.0 model to recognize speech even when trained with a small amount of labeled data stems from the pretraining step during the model’s self-supervised learning process which enables the model to learn the general representations of speech before the model is further trained with the fine-tuning step. Because the model can learn general speech representations during the pretraining step, then the model only needs to adjust the parameters to better understand the sound signals depending on the data during the fine-tuning step. In comparison, a traditional approach such as the CNN-</w:t>
-      </w:r>
-      <w:proofErr w:type="spellStart"/>
-      <w:r>
-        <w:rPr>
-          <w:lang w:val="en-US"/>
-        </w:rPr>
-        <w:t>BiLSTM</w:t>
-      </w:r>
-      <w:proofErr w:type="spellEnd"/>
-      <w:r>
-        <w:rPr>
-          <w:lang w:val="en-US"/>
-        </w:rPr>
-        <w:t xml:space="preserve"> model needs to be fully trained with all of the available labeled data or from a transfer learning process, both of which require a large amount of labeled data.</w:t>
+        <w:t>The ability of the wav2vec 2.0 model to recognize speech even when trained with a small amount of labeled data stems from the pretraining step during the model’s self-supervised learning process which enables the model to learn the general representations of speech before the model is further trained with the fine-tuning step. Because the model can learn general speech representations during the pretraining step, then the model only needs to adjust the parameters to better understand the sound signals depending on the data during the fine-tuning step. In comparison, a traditional approach such as the CNN-BiLSTM model needs to be fully trained with all of the available labeled data or from a transfer learning process, both of which require a large amount of labeled data.</w:t>
       </w:r>
     </w:p>
     <w:p>
@@ -8471,38 +6726,18 @@
         <w:rPr>
           <w:lang w:val="en-US"/>
         </w:rPr>
-        <w:t xml:space="preserve">shows the flaw of the wav2vec 2.0 model lies in the computational resources required to </w:t>
-      </w:r>
-      <w:r>
-        <w:rPr>
-          <w:lang w:val="en-US"/>
-        </w:rPr>
-        <w:t xml:space="preserve">execute the model, which also caused the trial of training the wav2vec 2.0 model with 50.000 samples of labeled data could not be conducted during this research, due to the limitation from the computer specifications. To better understand this requirement, an experiment is further conducted that evaluates 2 metrics from both models, which are the VRAM usage during training and during execution along with the amount of storage used by both models when stored as a </w:t>
-      </w:r>
-      <w:proofErr w:type="spellStart"/>
-      <w:r>
-        <w:rPr>
-          <w:lang w:val="en-US"/>
-        </w:rPr>
-        <w:t>PyTorch</w:t>
-      </w:r>
-      <w:proofErr w:type="spellEnd"/>
-      <w:r>
-        <w:rPr>
-          <w:lang w:val="en-US"/>
-        </w:rPr>
-        <w:t xml:space="preserve"> file.</w:t>
+        <w:t>shows the flaw of the wav2vec 2.0 model lies in the computational resources required to execute the model, which also caused the trial of training the wav2vec 2.0 model with 50.000 samples of labeled data could not be conducted during this research, due to the limitation from the computer specifications. To better understand this requirement, an experiment is further conducted that evaluates 2 metrics from both models, which are the VRAM usage during training and during execution along with the amount of storage used by both models when stored as a PyTorch file.</w:t>
       </w:r>
     </w:p>
     <w:p>
       <w:pPr>
         <w:pStyle w:val="tablehead"/>
       </w:pPr>
-      <w:bookmarkStart w:id="20" w:name="_Ref108650888"/>
+      <w:bookmarkStart w:id="16" w:name="_Ref108650888"/>
       <w:r>
         <w:t>The Computational Requirements From the wav2vec 2.0 XLSR-53 and CNN-BiLSTM Models</w:t>
       </w:r>
-      <w:bookmarkEnd w:id="20"/>
+      <w:bookmarkEnd w:id="16"/>
     </w:p>
     <w:tbl>
       <w:tblPr>
@@ -8657,13 +6892,8 @@
               <w:pStyle w:val="tablecolhead"/>
             </w:pPr>
             <w:r>
-              <w:t>CNN-</w:t>
+              <w:t>CNN-BiLSTM</w:t>
             </w:r>
-            <w:proofErr w:type="spellStart"/>
-            <w:r>
-              <w:t>BiLSTM</w:t>
-            </w:r>
-            <w:proofErr w:type="spellEnd"/>
           </w:p>
         </w:tc>
         <w:tc>
@@ -8866,21 +7096,7 @@
         <w:rPr>
           <w:lang w:val="en-US"/>
         </w:rPr>
-        <w:t>illustrates that the wav2vec 2.0 XLSR-53 model requires a high amount of VRAM and storage, which makes it not ideal to train and deploy in hardware with minimal computational and storages resources. During both inference and training, the wav2vec 2.0 model requires at least twice the amount of VRAM when compared against the CNN-</w:t>
-      </w:r>
-      <w:proofErr w:type="spellStart"/>
-      <w:r>
-        <w:rPr>
-          <w:lang w:val="en-US"/>
-        </w:rPr>
-        <w:t>BiLSTM</w:t>
-      </w:r>
-      <w:proofErr w:type="spellEnd"/>
-      <w:r>
-        <w:rPr>
-          <w:lang w:val="en-US"/>
-        </w:rPr>
-        <w:t xml:space="preserve"> model. The wav2vec 2.0 model also requires tenfold larger storage. Both of these factors are caused by the complexity of the wav2vec 2.0 architecture which uses a lot more layers and higher dimensionality that results in a large number of weight and bias parameters. The use of the Transformer model architecture in wav2vec 2.0 also requires higher computational resources when compared to other autoregressive models such as an LSTM, due to the Transformer model using the GPU’s parallelization capability to a higher extent.</w:t>
+        <w:t>illustrates that the wav2vec 2.0 XLSR-53 model requires a high amount of VRAM and storage, which makes it not ideal to train and deploy in hardware with minimal computational and storages resources. During both inference and training, the wav2vec 2.0 model requires at least twice the amount of VRAM when compared against the CNN-BiLSTM model. The wav2vec 2.0 model also requires tenfold larger storage. Both of these factors are caused by the complexity of the wav2vec 2.0 architecture which uses a lot more layers and higher dimensionality that results in a large number of weight and bias parameters. The use of the Transformer model architecture in wav2vec 2.0 also requires higher computational resources when compared to other autoregressive models such as an LSTM, due to the Transformer model using the GPU’s parallelization capability to a higher extent.</w:t>
       </w:r>
     </w:p>
     <w:p>
@@ -8894,60 +7110,18 @@
         <w:rPr>
           <w:lang w:val="en-US"/>
         </w:rPr>
-        <w:t>Aside from evaluating and comparing the performance of the wav2vec 2.0 model with the CNN-</w:t>
-      </w:r>
-      <w:proofErr w:type="spellStart"/>
-      <w:r>
-        <w:rPr>
-          <w:lang w:val="en-US"/>
-        </w:rPr>
-        <w:t>BiLSTM</w:t>
-      </w:r>
-      <w:proofErr w:type="spellEnd"/>
-      <w:r>
-        <w:rPr>
-          <w:lang w:val="en-US"/>
-        </w:rPr>
-        <w:t xml:space="preserve"> models, this research also experiments with the addition of a Language Model to improve the performance of both machine learning models. A Language Model can be used to improve the performance of an acoustic model such as a Deep Neural Network, by computing the subsequent words that can appear in a sentence and correcting any misspelling generated during the model’s decoding step. The language model used in this experiment is a 2-gram Language Model derived from all of the text transcripts inside the </w:t>
-      </w:r>
-      <w:proofErr w:type="spellStart"/>
-      <w:r>
-        <w:rPr>
-          <w:lang w:val="en-US"/>
-        </w:rPr>
-        <w:t>CommonVoice</w:t>
-      </w:r>
-      <w:proofErr w:type="spellEnd"/>
-      <w:r>
-        <w:rPr>
-          <w:lang w:val="en-US"/>
-        </w:rPr>
-        <w:t xml:space="preserve"> 8.0 dataset for Indonesian language, created by using the </w:t>
-      </w:r>
-      <w:proofErr w:type="spellStart"/>
-      <w:r>
-        <w:rPr>
-          <w:lang w:val="en-US"/>
-        </w:rPr>
-        <w:t>KenLM</w:t>
-      </w:r>
-      <w:proofErr w:type="spellEnd"/>
-      <w:r>
-        <w:rPr>
-          <w:lang w:val="en-US"/>
-        </w:rPr>
-        <w:t xml:space="preserve"> software. Even though the use of the same datasets for training an Acoustic Model and Language Model may result in higher WER due to the fact that the words found in the speech utterances are also found in the language model, the addition of a Language Model is evaluated to see how it improves the Acoustic Model’s performance.</w:t>
+        <w:t>Aside from evaluating and comparing the performance of the wav2vec 2.0 model with the CNN-BiLSTM models, this research also experiments with the addition of a Language Model to improve the performance of both machine learning models. A Language Model can be used to improve the performance of an acoustic model such as a Deep Neural Network, by computing the subsequent words that can appear in a sentence and correcting any misspelling generated during the model’s decoding step. The language model used in this experiment is a 2-gram Language Model derived from all of the text transcripts inside the CommonVoice 8.0 dataset for Indonesian language, created by using the KenLM software. Even though the use of the same datasets for training an Acoustic Model and Language Model may result in higher WER due to the fact that the words found in the speech utterances are also found in the language model, the addition of a Language Model is evaluated to see how it improves the Acoustic Model’s performance.</w:t>
       </w:r>
     </w:p>
     <w:p>
       <w:pPr>
         <w:pStyle w:val="tablehead"/>
       </w:pPr>
-      <w:bookmarkStart w:id="21" w:name="_Ref108651833"/>
+      <w:bookmarkStart w:id="17" w:name="_Ref108651833"/>
       <w:r>
         <w:t>The WER Result From the wav2vec 2.0 XLSR-53 and CNN-BiLSTM Models</w:t>
       </w:r>
-      <w:bookmarkEnd w:id="21"/>
+      <w:bookmarkEnd w:id="17"/>
       <w:r>
         <w:t xml:space="preserve"> with a Language Model</w:t>
       </w:r>
@@ -9048,17 +7222,8 @@
                 <w:b w:val="0"/>
                 <w:bCs w:val="0"/>
               </w:rPr>
-              <w:t>CNN-</w:t>
+              <w:t>CNN-BiLSTM</w:t>
             </w:r>
-            <w:proofErr w:type="spellStart"/>
-            <w:r>
-              <w:rPr>
-                <w:b w:val="0"/>
-                <w:bCs w:val="0"/>
-              </w:rPr>
-              <w:t>BiLSTM</w:t>
-            </w:r>
-            <w:proofErr w:type="spellEnd"/>
           </w:p>
         </w:tc>
         <w:tc>
@@ -9358,77 +7523,55 @@
         <w:rPr>
           <w:lang w:val="en-US"/>
         </w:rPr>
+        <w:t xml:space="preserve">The results in </w:t>
+      </w:r>
+      <w:r>
+        <w:rPr>
+          <w:lang w:val="en-US"/>
+        </w:rPr>
+        <w:fldChar w:fldCharType="begin"/>
+      </w:r>
+      <w:r>
+        <w:rPr>
+          <w:lang w:val="en-US"/>
+        </w:rPr>
+        <w:instrText xml:space="preserve"> REF _Ref108651833 \r \h </w:instrText>
+      </w:r>
+      <w:r>
+        <w:rPr>
+          <w:lang w:val="en-US"/>
+        </w:rPr>
+      </w:r>
+      <w:r>
+        <w:rPr>
+          <w:lang w:val="en-US"/>
+        </w:rPr>
+        <w:fldChar w:fldCharType="separate"/>
+      </w:r>
+      <w:r>
+        <w:rPr>
+          <w:lang w:val="en-US"/>
+        </w:rPr>
+        <w:t xml:space="preserve">TABLE V. </w:t>
+      </w:r>
+      <w:r>
+        <w:rPr>
+          <w:lang w:val="en-US"/>
+        </w:rPr>
+        <w:fldChar w:fldCharType="end"/>
+      </w:r>
+      <w:r>
+        <w:rPr>
+          <w:lang w:val="en-US"/>
+        </w:rPr>
+        <w:t xml:space="preserve">Show that the addition of a Language Model decreases the WER yielded by both the wav2vec 2.0 XLSR-53 and CNN-BiLSTM models, no matter the amount of data used during training. Aside from that, the Language Model also decreases the standard deviation of both models for all trials during the experiment, which means a more consistent result from the decoding process. This is caused by the LM which contains the probabilities that represent the relationship of subsequent words being a constant value for all the experiments, even if the parameters of the Acoustic Models change. The results shown from this experiment are still aligned with previous </w:t>
+      </w:r>
+      <w:r>
+        <w:rPr>
+          <w:lang w:val="en-US"/>
+        </w:rPr>
         <w:lastRenderedPageBreak/>
-        <w:t xml:space="preserve">The results in </w:t>
-      </w:r>
-      <w:r>
-        <w:rPr>
-          <w:lang w:val="en-US"/>
-        </w:rPr>
-        <w:fldChar w:fldCharType="begin"/>
-      </w:r>
-      <w:r>
-        <w:rPr>
-          <w:lang w:val="en-US"/>
-        </w:rPr>
-        <w:instrText xml:space="preserve"> REF _Ref108651833 \r \h </w:instrText>
-      </w:r>
-      <w:r>
-        <w:rPr>
-          <w:lang w:val="en-US"/>
-        </w:rPr>
-      </w:r>
-      <w:r>
-        <w:rPr>
-          <w:lang w:val="en-US"/>
-        </w:rPr>
-        <w:fldChar w:fldCharType="separate"/>
-      </w:r>
-      <w:r>
-        <w:rPr>
-          <w:lang w:val="en-US"/>
-        </w:rPr>
-        <w:t xml:space="preserve">TABLE V. </w:t>
-      </w:r>
-      <w:r>
-        <w:rPr>
-          <w:lang w:val="en-US"/>
-        </w:rPr>
-        <w:fldChar w:fldCharType="end"/>
-      </w:r>
-      <w:r>
-        <w:rPr>
-          <w:lang w:val="en-US"/>
-        </w:rPr>
-        <w:t>Show that the addition of a Language Model decreases the WER yielded by both the wav2vec 2.0 XLSR-53 and CNN-</w:t>
-      </w:r>
-      <w:proofErr w:type="spellStart"/>
-      <w:r>
-        <w:rPr>
-          <w:lang w:val="en-US"/>
-        </w:rPr>
-        <w:t>BiLSTM</w:t>
-      </w:r>
-      <w:proofErr w:type="spellEnd"/>
-      <w:r>
-        <w:rPr>
-          <w:lang w:val="en-US"/>
-        </w:rPr>
-        <w:t xml:space="preserve"> models, no matter the amount of data used during training. Aside from that, the Language Model also decreases the standard deviation of both models for all trials during the experiment, which means a more consistent result from the decoding process. This is caused by the LM which contains the probabilities that represent the relationship of subsequent words being a constant value for all the experiments, even if the parameters of the Acoustic Models change. The results shown from this experiment are still aligned with previous results, with the wav2vec 2.0 model outperforming the CNN-</w:t>
-      </w:r>
-      <w:proofErr w:type="spellStart"/>
-      <w:r>
-        <w:rPr>
-          <w:lang w:val="en-US"/>
-        </w:rPr>
-        <w:t>BiLSTM</w:t>
-      </w:r>
-      <w:proofErr w:type="spellEnd"/>
-      <w:r>
-        <w:rPr>
-          <w:lang w:val="en-US"/>
-        </w:rPr>
-        <w:t xml:space="preserve"> model that yields WER of 13,64% and 21,66% WER respectively, while requiring a smaller amount of labeled data.</w:t>
+        <w:t>results, with the wav2vec 2.0 model outperforming the CNN-BiLSTM model that yields WER of 13,64% and 21,66% WER respectively, while requiring a smaller amount of labeled data.</w:t>
       </w:r>
     </w:p>
     <w:p>
@@ -9457,11 +7600,11 @@
       <w:pPr>
         <w:pStyle w:val="tablehead"/>
       </w:pPr>
-      <w:bookmarkStart w:id="22" w:name="_Ref108652871"/>
+      <w:bookmarkStart w:id="18" w:name="_Ref108652871"/>
       <w:r>
         <w:t>The WER Result From the wav2vec 2.0 XLSR-53 with Different Scales of Learning Rate</w:t>
       </w:r>
-      <w:bookmarkEnd w:id="22"/>
+      <w:bookmarkEnd w:id="18"/>
     </w:p>
     <w:tbl>
       <w:tblPr>
@@ -10030,23 +8173,7 @@
           <w:iCs/>
           <w:lang w:val="en-US"/>
         </w:rPr>
-        <w:t xml:space="preserve"> scale for the model’s learning rate enables the model to successfully learn the given input data in a timely manner. Af</w:t>
-      </w:r>
-      <w:proofErr w:type="spellStart"/>
-      <w:r>
-        <w:rPr>
-          <w:iCs/>
-          <w:lang w:val="en-US"/>
-        </w:rPr>
-        <w:t>ter</w:t>
-      </w:r>
-      <w:proofErr w:type="spellEnd"/>
-      <w:r>
-        <w:rPr>
-          <w:iCs/>
-          <w:lang w:val="en-US"/>
-        </w:rPr>
-        <w:t xml:space="preserve"> this scale is determined, then the next step is to vary the different learning rate multipliers, such as </w:t>
+        <w:t xml:space="preserve"> scale for the model’s learning rate enables the model to successfully learn the given input data in a timely manner. After this scale is determined, then the next step is to vary the different learning rate multipliers, such as </w:t>
       </w:r>
       <m:oMath>
         <m:sSup>
@@ -10161,11 +8288,11 @@
       <w:pPr>
         <w:pStyle w:val="tablehead"/>
       </w:pPr>
-      <w:bookmarkStart w:id="23" w:name="_Ref108653474"/>
+      <w:bookmarkStart w:id="19" w:name="_Ref108653474"/>
       <w:r>
         <w:t>The WER Result From the wav2vec 2.0 XLSR-53 with Different Learning Rate Multipliers</w:t>
       </w:r>
-      <w:bookmarkEnd w:id="23"/>
+      <w:bookmarkEnd w:id="19"/>
     </w:p>
     <w:tbl>
       <w:tblPr>
@@ -10666,14 +8793,7 @@
           <w:iCs/>
           <w:lang w:val="en-US"/>
         </w:rPr>
-        <w:t xml:space="preserve"> multipliers are too large especially after the wav2vec 2.0 model undergoes many steps during the training process. When that occurs, then the model only needs a slight adjustment in its parameters to reach the global optimum, but the larger multipliers cause the model </w:t>
-      </w:r>
-      <w:r>
-        <w:rPr>
-          <w:iCs/>
-          <w:lang w:val="en-US"/>
-        </w:rPr>
-        <w:t>to change its parameters to a greater extent and results in a higher WER.</w:t>
+        <w:t xml:space="preserve"> multipliers are too large especially after the wav2vec 2.0 model undergoes many steps during the training process. When that occurs, then the model only needs a slight adjustment in its parameters to reach the global optimum, but the larger multipliers cause the model to change its parameters to a greater extent and results in a higher WER.</w:t>
       </w:r>
     </w:p>
     <w:p>
@@ -10687,46 +8807,24 @@
         <w:rPr>
           <w:lang w:val="en-US"/>
         </w:rPr>
-        <w:t xml:space="preserve">For the final experiment, this research evaluates different amounts of data samples (pairs of sound signal data and its equivalent text transcript) used during the training process for the wav2vec 2.0 XLSR-53 model. This experiment uses WER for the metric to identify the performance of the wav2vec 2.0 model (with and without an additional Language Model) with respect to different amounts of labeled data. The language model used is the same one used in previous, derived from all of the text transcripts from the </w:t>
-      </w:r>
-      <w:proofErr w:type="spellStart"/>
-      <w:r>
-        <w:rPr>
-          <w:lang w:val="en-US"/>
-        </w:rPr>
-        <w:t>CommonVoice</w:t>
-      </w:r>
-      <w:proofErr w:type="spellEnd"/>
-      <w:r>
-        <w:rPr>
-          <w:lang w:val="en-US"/>
-        </w:rPr>
-        <w:t xml:space="preserve"> 8.0 dataset for Indonesian language, created using </w:t>
-      </w:r>
-      <w:proofErr w:type="spellStart"/>
-      <w:r>
-        <w:rPr>
-          <w:lang w:val="en-US"/>
-        </w:rPr>
-        <w:t>KenLM</w:t>
-      </w:r>
-      <w:proofErr w:type="spellEnd"/>
-      <w:r>
-        <w:rPr>
-          <w:lang w:val="en-US"/>
-        </w:rPr>
-        <w:t>.</w:t>
+        <w:t xml:space="preserve">For the final experiment, this research evaluates different amounts of data samples (pairs of sound signal data and its equivalent text transcript) used during the training process for the wav2vec 2.0 XLSR-53 model. This experiment uses WER for the metric to identify the performance of the wav2vec 2.0 model (with and without an additional Language Model) with respect to different amounts of labeled data. The language model used is the same one used in previous, derived from all of the text </w:t>
+      </w:r>
+      <w:r>
+        <w:rPr>
+          <w:lang w:val="en-US"/>
+        </w:rPr>
+        <w:t>transcripts from the CommonVoice 8.0 dataset for Indonesian language, created using KenLM.</w:t>
       </w:r>
     </w:p>
     <w:p>
       <w:pPr>
         <w:pStyle w:val="tablehead"/>
       </w:pPr>
-      <w:bookmarkStart w:id="24" w:name="_Ref108654341"/>
+      <w:bookmarkStart w:id="20" w:name="_Ref108654341"/>
       <w:r>
         <w:t>The WER Result From the wav2vec 2.0 XLSR-53 with a Variation of Amount of Labeled Data Used During the Training Process</w:t>
       </w:r>
-      <w:bookmarkEnd w:id="24"/>
+      <w:bookmarkEnd w:id="20"/>
     </w:p>
     <w:tbl>
       <w:tblPr>
@@ -11121,23 +9219,7 @@
         <w:jc w:val="both"/>
       </w:pPr>
       <w:r>
-        <w:t xml:space="preserve">From the research that is done in this paper, it is concluded that the wav2vec 2.0 XLSR-53 model can be implemented in an offline automatic speech recognition system that still performs well, yielding a WER of 25,96% when tested with the test split of the </w:t>
-      </w:r>
-      <w:proofErr w:type="spellStart"/>
-      <w:r>
-        <w:t>CommonVoice</w:t>
-      </w:r>
-      <w:proofErr w:type="spellEnd"/>
-      <w:r>
-        <w:t xml:space="preserve"> 8.0 dataset for Indonesian language. This model outperforms traditional approaches such as a CNN and Bidirectional LSTM model while requiring a significantly lesser amount of labeled data. This helps to create an ASR model that also performs well on low-resource languages, such as Indonesian. However, the wav2vec 2.0 model requires higher amounts of computational resources such as Video RAM and storage than the CNN-</w:t>
-      </w:r>
-      <w:proofErr w:type="spellStart"/>
-      <w:r>
-        <w:t>BiLSTM</w:t>
-      </w:r>
-      <w:proofErr w:type="spellEnd"/>
-      <w:r>
-        <w:t>, which may not be suitable for devices with low-end specification.</w:t>
+        <w:t>From the research that is done in this paper, it is concluded that the wav2vec 2.0 XLSR-53 model can be implemented in an offline automatic speech recognition system that still performs well, yielding a WER of 25,96% when tested with the test split of the CommonVoice 8.0 dataset for Indonesian language. This model outperforms traditional approaches such as a CNN and Bidirectional LSTM model while requiring a significantly lesser amount of labeled data. This helps to create an ASR model that also performs well on low-resource languages, such as Indonesian. However, the wav2vec 2.0 model requires higher amounts of computational resources such as Video RAM and storage than the CNN-BiLSTM, which may not be suitable for devices with low-end specification.</w:t>
       </w:r>
     </w:p>
     <w:p>
@@ -11146,11 +9228,7 @@
         <w:jc w:val="both"/>
       </w:pPr>
       <w:r>
-        <w:t xml:space="preserve">One of the main points that can be used for further works is to integrate the wav2vec 2.0 XLSR-53 model within an offline ASR system that can perform speech recognition and inference in real-time, followed by the deployment of such system with an easy-to-use interface. Other aspects can also be explored to improve the performance of the wav2vec 2.0 model for specific low-resource languages, such as hyperparameter tuning and </w:t>
-      </w:r>
-      <w:r>
-        <w:lastRenderedPageBreak/>
-        <w:t>data augmentation. Lastly, the effects of pretraining for different languages may also be explored, for example creating a wav2vec 2.0 model that is pretrained and fine-tuned on a dataset for the Indonesian language.</w:t>
+        <w:t>One of the main points that can be used for further works is to integrate the wav2vec 2.0 XLSR-53 model within an offline ASR system that can perform speech recognition and inference in real-time, followed by the deployment of such system with an easy-to-use interface. Other aspects can also be explored to improve the performance of the wav2vec 2.0 model for specific low-resource languages, such as hyperparameter tuning and data augmentation. Lastly, the effects of pretraining for different languages may also be explored, for example creating a wav2vec 2.0 model that is pretrained and fine-tuned on a dataset for the Indonesian language.</w:t>
       </w:r>
     </w:p>
     <w:p>
@@ -11308,7 +9386,16 @@
                 <w:sz w:val="16"/>
                 <w:szCs w:val="16"/>
               </w:rPr>
-              <w:t xml:space="preserve">S. Suyanto, A. Arifianto, A. Sirwan and A. P. Rizaendra, "End-to-End Speech Recognition Models for a Low-Resourced Indonesian Language," in </w:t>
+              <w:t xml:space="preserve">S. Suyanto, A. Arifianto, A. Sirwan and A. P. Rizaendra, "End-to-End Speech Recognition Models for a Low-Resourced Indonesian </w:t>
+            </w:r>
+            <w:r>
+              <w:rPr>
+                <w:noProof/>
+                <w:sz w:val="16"/>
+                <w:szCs w:val="16"/>
+              </w:rPr>
+              <w:lastRenderedPageBreak/>
+              <w:t xml:space="preserve">Language," in </w:t>
             </w:r>
             <w:r>
               <w:rPr>
@@ -11356,6 +9443,7 @@
                 <w:sz w:val="16"/>
                 <w:szCs w:val="16"/>
               </w:rPr>
+              <w:lastRenderedPageBreak/>
               <w:t xml:space="preserve">[3] </w:t>
             </w:r>
           </w:p>

</xml_diff>